<commit_message>
changed a bit the last explantion about the table-result + fixed fuzzer_log + added helper test
</commit_message>
<xml_diff>
--- a/docs/Documentation.docx
+++ b/docs/Documentation.docx
@@ -6,7 +6,6 @@
       <w:pPr>
         <w:pStyle w:val="Title"/>
         <w:rPr>
-          <w:rFonts w:hint="cs"/>
           <w:rtl/>
         </w:rPr>
       </w:pPr>
@@ -43,7 +42,6 @@
       <w:pPr>
         <w:pStyle w:val="Heading2"/>
         <w:rPr>
-          <w:rFonts w:hint="cs"/>
           <w:rtl/>
         </w:rPr>
       </w:pPr>
@@ -58,7 +56,6 @@
     <w:p>
       <w:pPr>
         <w:rPr>
-          <w:rFonts w:hint="cs"/>
           <w:rtl/>
         </w:rPr>
       </w:pPr>
@@ -86,7 +83,6 @@
       <w:pPr>
         <w:pStyle w:val="Heading3"/>
         <w:rPr>
-          <w:rFonts w:hint="cs"/>
           <w:rtl/>
         </w:rPr>
       </w:pPr>
@@ -100,24 +96,13 @@
         </w:rPr>
         <w:t xml:space="preserve"> - </w:t>
       </w:r>
-      <w:proofErr w:type="gramStart"/>
-      <w:r>
-        <w:t>O(</w:t>
-      </w:r>
-      <w:proofErr w:type="spellStart"/>
-      <w:proofErr w:type="gramEnd"/>
-      <w:r>
-        <w:t>logn</w:t>
-      </w:r>
-      <w:proofErr w:type="spellEnd"/>
-      <w:r>
-        <w:t>)</w:t>
-      </w:r>
-    </w:p>
-    <w:p>
-      <w:pPr>
-        <w:rPr>
-          <w:rFonts w:hint="cs"/>
+      <w:r>
+        <w:t>O(logn)</w:t>
+      </w:r>
+    </w:p>
+    <w:p>
+      <w:pPr>
+        <w:rPr>
           <w:rtl/>
         </w:rPr>
       </w:pPr>
@@ -168,52 +153,21 @@
         </w:rPr>
         <w:t xml:space="preserve">של המפתח בעץ ושימוש ב- </w:t>
       </w:r>
-      <w:proofErr w:type="spellStart"/>
       <w:r>
         <w:t>insertBalancer</w:t>
       </w:r>
-      <w:proofErr w:type="spellEnd"/>
-      <w:r>
-        <w:rPr>
-          <w:rFonts w:hint="cs"/>
-          <w:rtl/>
-        </w:rPr>
-        <w:t xml:space="preserve"> </w:t>
-      </w:r>
-      <w:proofErr w:type="spellStart"/>
-      <w:r>
-        <w:rPr>
-          <w:rFonts w:hint="cs"/>
-          <w:rtl/>
-        </w:rPr>
-        <w:t>הסיבוכיות</w:t>
-      </w:r>
-      <w:proofErr w:type="spellEnd"/>
-      <w:r>
-        <w:rPr>
-          <w:rFonts w:hint="cs"/>
-          <w:rtl/>
-        </w:rPr>
-        <w:t xml:space="preserve"> היא </w:t>
-      </w:r>
-      <w:r>
-        <w:t>O(</w:t>
-      </w:r>
-      <w:proofErr w:type="spellStart"/>
-      <w:r>
-        <w:t>logn</w:t>
-      </w:r>
-      <w:proofErr w:type="spellEnd"/>
-      <w:r>
-        <w:t>)</w:t>
-      </w:r>
-    </w:p>
-    <w:p>
-      <w:pPr>
-        <w:rPr>
-          <w:rFonts w:hint="cs"/>
-        </w:rPr>
-      </w:pPr>
+      <w:r>
+        <w:rPr>
+          <w:rFonts w:hint="cs"/>
+          <w:rtl/>
+        </w:rPr>
+        <w:t xml:space="preserve"> הסיבוכיות היא </w:t>
+      </w:r>
+      <w:r>
+        <w:t>O(logn)</w:t>
+      </w:r>
+    </w:p>
+    <w:p>
       <w:r>
         <w:rPr>
           <w:rFonts w:hint="cs"/>
@@ -246,7 +200,6 @@
           <w:p>
             <w:pPr>
               <w:rPr>
-                <w:rFonts w:hint="cs"/>
                 <w:rtl/>
               </w:rPr>
             </w:pPr>
@@ -267,7 +220,6 @@
             <w:pPr>
               <w:cnfStyle w:val="100000000000"/>
               <w:rPr>
-                <w:rFonts w:hint="cs"/>
                 <w:rtl/>
               </w:rPr>
             </w:pPr>
@@ -288,7 +240,6 @@
             <w:pPr>
               <w:cnfStyle w:val="100000000000"/>
               <w:rPr>
-                <w:rFonts w:hint="cs"/>
                 <w:rtl/>
               </w:rPr>
             </w:pPr>
@@ -314,22 +265,20 @@
           <w:p>
             <w:pPr>
               <w:rPr>
-                <w:rFonts w:asciiTheme="minorHAnsi" w:eastAsiaTheme="minorHAnsi" w:hAnsiTheme="minorHAnsi" w:cstheme="minorBidi" w:hint="cs"/>
-                <w:b w:val="0"/>
-                <w:bCs w:val="0"/>
-                <w:rtl/>
-              </w:rPr>
-            </w:pPr>
-            <w:proofErr w:type="spellStart"/>
-            <w:r>
-              <w:rPr>
                 <w:rFonts w:asciiTheme="minorHAnsi" w:eastAsiaTheme="minorHAnsi" w:hAnsiTheme="minorHAnsi" w:cstheme="minorBidi"/>
                 <w:b w:val="0"/>
                 <w:bCs w:val="0"/>
+                <w:rtl/>
+              </w:rPr>
+            </w:pPr>
+            <w:r>
+              <w:rPr>
+                <w:rFonts w:asciiTheme="minorHAnsi" w:eastAsiaTheme="minorHAnsi" w:hAnsiTheme="minorHAnsi" w:cstheme="minorBidi"/>
+                <w:b w:val="0"/>
+                <w:bCs w:val="0"/>
               </w:rPr>
               <w:t>insertBalancer</w:t>
             </w:r>
-            <w:proofErr w:type="spellEnd"/>
           </w:p>
         </w:tc>
         <w:tc>
@@ -340,32 +289,15 @@
             <w:pPr>
               <w:cnfStyle w:val="000000100000"/>
               <w:rPr>
-                <w:rFonts w:hint="cs"/>
-                <w:rtl/>
-              </w:rPr>
-            </w:pPr>
-            <w:r>
-              <w:rPr>
-                <w:rFonts w:hint="cs"/>
-                <w:rtl/>
-              </w:rPr>
-              <w:t xml:space="preserve">פונקצית </w:t>
-            </w:r>
-            <w:proofErr w:type="spellStart"/>
-            <w:r>
-              <w:rPr>
-                <w:rFonts w:hint="cs"/>
-                <w:rtl/>
-              </w:rPr>
-              <w:t>רקורסבית</w:t>
-            </w:r>
-            <w:proofErr w:type="spellEnd"/>
-            <w:r>
-              <w:rPr>
-                <w:rFonts w:hint="cs"/>
-                <w:rtl/>
-              </w:rPr>
-              <w:t xml:space="preserve"> ש</w:t>
+                <w:rtl/>
+              </w:rPr>
+            </w:pPr>
+            <w:r>
+              <w:rPr>
+                <w:rFonts w:hint="cs"/>
+                <w:rtl/>
+              </w:rPr>
+              <w:t>פונקצית רקורסבית ש</w:t>
             </w:r>
             <w:r>
               <w:rPr>
@@ -434,15 +366,7 @@
               <w:cnfStyle w:val="000000100000"/>
             </w:pPr>
             <w:r>
-              <w:t>O(</w:t>
-            </w:r>
-            <w:proofErr w:type="spellStart"/>
-            <w:r>
-              <w:t>logn</w:t>
-            </w:r>
-            <w:proofErr w:type="spellEnd"/>
-            <w:r>
-              <w:t>)</w:t>
+              <w:t>O(logn)</w:t>
             </w:r>
           </w:p>
         </w:tc>
@@ -459,17 +383,17 @@
           <w:p>
             <w:pPr>
               <w:rPr>
-                <w:rFonts w:asciiTheme="minorHAnsi" w:eastAsiaTheme="minorHAnsi" w:hAnsiTheme="minorHAnsi" w:cstheme="minorBidi" w:hint="cs"/>
-                <w:b w:val="0"/>
-                <w:bCs w:val="0"/>
-                <w:rtl/>
-              </w:rPr>
-            </w:pPr>
-            <w:r>
-              <w:rPr>
                 <w:rFonts w:asciiTheme="minorHAnsi" w:eastAsiaTheme="minorHAnsi" w:hAnsiTheme="minorHAnsi" w:cstheme="minorBidi"/>
                 <w:b w:val="0"/>
                 <w:bCs w:val="0"/>
+                <w:rtl/>
+              </w:rPr>
+            </w:pPr>
+            <w:r>
+              <w:rPr>
+                <w:rFonts w:asciiTheme="minorHAnsi" w:eastAsiaTheme="minorHAnsi" w:hAnsiTheme="minorHAnsi" w:cstheme="minorBidi"/>
+                <w:b w:val="0"/>
+                <w:bCs w:val="0"/>
               </w:rPr>
               <w:t>insertCase1</w:t>
             </w:r>
@@ -483,7 +407,6 @@
             <w:pPr>
               <w:cnfStyle w:val="000000010000"/>
               <w:rPr>
-                <w:rFonts w:hint="cs"/>
                 <w:rtl/>
               </w:rPr>
             </w:pPr>
@@ -542,17 +465,17 @@
           <w:p>
             <w:pPr>
               <w:rPr>
-                <w:rFonts w:asciiTheme="minorHAnsi" w:eastAsiaTheme="minorHAnsi" w:hAnsiTheme="minorHAnsi" w:cstheme="minorBidi" w:hint="cs"/>
-                <w:b w:val="0"/>
-                <w:bCs w:val="0"/>
-                <w:rtl/>
-              </w:rPr>
-            </w:pPr>
-            <w:r>
-              <w:rPr>
                 <w:rFonts w:asciiTheme="minorHAnsi" w:eastAsiaTheme="minorHAnsi" w:hAnsiTheme="minorHAnsi" w:cstheme="minorBidi"/>
                 <w:b w:val="0"/>
                 <w:bCs w:val="0"/>
+                <w:rtl/>
+              </w:rPr>
+            </w:pPr>
+            <w:r>
+              <w:rPr>
+                <w:rFonts w:asciiTheme="minorHAnsi" w:eastAsiaTheme="minorHAnsi" w:hAnsiTheme="minorHAnsi" w:cstheme="minorBidi"/>
+                <w:b w:val="0"/>
+                <w:bCs w:val="0"/>
               </w:rPr>
               <w:t>insertCase2</w:t>
             </w:r>
@@ -566,7 +489,6 @@
             <w:pPr>
               <w:cnfStyle w:val="000000100000"/>
               <w:rPr>
-                <w:rFonts w:hint="cs"/>
                 <w:rtl/>
               </w:rPr>
             </w:pPr>
@@ -600,7 +522,6 @@
               <w:bidi w:val="0"/>
               <w:cnfStyle w:val="000000100000"/>
               <w:rPr>
-                <w:rFonts w:hint="cs"/>
                 <w:rtl/>
               </w:rPr>
             </w:pPr>
@@ -645,7 +566,6 @@
             <w:pPr>
               <w:cnfStyle w:val="000000010000"/>
               <w:rPr>
-                <w:rFonts w:hint="cs"/>
                 <w:rtl/>
               </w:rPr>
             </w:pPr>
@@ -679,7 +599,6 @@
               <w:bidi w:val="0"/>
               <w:cnfStyle w:val="000000010000"/>
               <w:rPr>
-                <w:rFonts w:hint="cs"/>
                 <w:rtl/>
               </w:rPr>
             </w:pPr>
@@ -705,7 +624,6 @@
                 <w:bCs w:val="0"/>
               </w:rPr>
             </w:pPr>
-            <w:proofErr w:type="spellStart"/>
             <w:r>
               <w:rPr>
                 <w:b w:val="0"/>
@@ -713,7 +631,6 @@
               </w:rPr>
               <w:t>updateMinMaxAfterInsertion</w:t>
             </w:r>
-            <w:proofErr w:type="spellEnd"/>
           </w:p>
         </w:tc>
         <w:tc>
@@ -724,7 +641,6 @@
             <w:pPr>
               <w:cnfStyle w:val="000000100000"/>
               <w:rPr>
-                <w:rFonts w:hint="cs"/>
                 <w:rtl/>
               </w:rPr>
             </w:pPr>
@@ -761,7 +677,6 @@
         <w:pStyle w:val="ListParagraph"/>
         <w:ind w:left="0"/>
         <w:rPr>
-          <w:rFonts w:hint="cs"/>
           <w:rtl/>
         </w:rPr>
       </w:pPr>
@@ -770,7 +685,6 @@
       <w:pPr>
         <w:pStyle w:val="Heading3"/>
         <w:rPr>
-          <w:rFonts w:hint="cs"/>
           <w:rtl/>
         </w:rPr>
       </w:pPr>
@@ -790,24 +704,13 @@
         </w:rPr>
         <w:t xml:space="preserve"> - </w:t>
       </w:r>
-      <w:proofErr w:type="gramStart"/>
-      <w:r>
-        <w:t>O(</w:t>
-      </w:r>
-      <w:proofErr w:type="spellStart"/>
-      <w:proofErr w:type="gramEnd"/>
-      <w:r>
-        <w:t>logn</w:t>
-      </w:r>
-      <w:proofErr w:type="spellEnd"/>
-      <w:r>
-        <w:t>)</w:t>
-      </w:r>
-    </w:p>
-    <w:p>
-      <w:pPr>
-        <w:rPr>
-          <w:rFonts w:hint="cs"/>
+      <w:r>
+        <w:t>O(logn)</w:t>
+      </w:r>
+    </w:p>
+    <w:p>
+      <w:pPr>
+        <w:rPr>
           <w:rtl/>
         </w:rPr>
       </w:pPr>
@@ -823,29 +726,11 @@
           <w:rFonts w:hint="cs"/>
           <w:rtl/>
         </w:rPr>
-        <w:t xml:space="preserve"> במידה ומחקנו את האיבר </w:t>
-      </w:r>
-      <w:proofErr w:type="spellStart"/>
-      <w:r>
-        <w:rPr>
-          <w:rFonts w:hint="cs"/>
-          <w:rtl/>
-        </w:rPr>
-        <w:t>המקסימלי</w:t>
-      </w:r>
-      <w:proofErr w:type="spellEnd"/>
-      <w:r>
-        <w:rPr>
-          <w:rFonts w:hint="cs"/>
-          <w:rtl/>
-        </w:rPr>
-        <w:t xml:space="preserve"> או המינימלי, בעזרת פונקציות עזר (</w:t>
-      </w:r>
-      <w:proofErr w:type="spellStart"/>
+        <w:t xml:space="preserve"> במידה ומחקנו את האיבר המקסימלי או המינימלי, בעזרת פונקציות עזר (</w:t>
+      </w:r>
       <w:r>
         <w:t>getSuccessor</w:t>
       </w:r>
-      <w:proofErr w:type="spellEnd"/>
       <w:r>
         <w:rPr>
           <w:rFonts w:hint="cs"/>
@@ -853,11 +738,9 @@
         </w:rPr>
         <w:t xml:space="preserve"> ו- </w:t>
       </w:r>
-      <w:proofErr w:type="spellStart"/>
       <w:r>
         <w:t>getPredecessor</w:t>
       </w:r>
-      <w:proofErr w:type="spellEnd"/>
       <w:r>
         <w:rPr>
           <w:rFonts w:hint="cs"/>
@@ -897,50 +780,23 @@
         </w:rPr>
         <w:t xml:space="preserve">בעקבות החיפוש של המפתח בעץ ושימוש של </w:t>
       </w:r>
-      <w:proofErr w:type="spellStart"/>
       <w:r>
         <w:t>deleteNode</w:t>
       </w:r>
-      <w:proofErr w:type="spellEnd"/>
-      <w:r>
-        <w:rPr>
-          <w:rFonts w:hint="cs"/>
-          <w:rtl/>
-        </w:rPr>
-        <w:t xml:space="preserve">, </w:t>
-      </w:r>
-      <w:proofErr w:type="spellStart"/>
-      <w:r>
-        <w:rPr>
-          <w:rFonts w:hint="cs"/>
-          <w:rtl/>
-        </w:rPr>
-        <w:t>הסיבוכיות</w:t>
-      </w:r>
-      <w:proofErr w:type="spellEnd"/>
-      <w:r>
-        <w:rPr>
-          <w:rFonts w:hint="cs"/>
-          <w:rtl/>
-        </w:rPr>
-        <w:t xml:space="preserve"> היא </w:t>
-      </w:r>
-      <w:r>
-        <w:t>O(</w:t>
-      </w:r>
-      <w:proofErr w:type="spellStart"/>
-      <w:r>
-        <w:t>logn</w:t>
-      </w:r>
-      <w:proofErr w:type="spellEnd"/>
-      <w:r>
-        <w:t>)</w:t>
-      </w:r>
-    </w:p>
-    <w:p>
-      <w:pPr>
-        <w:rPr>
-          <w:rFonts w:hint="cs"/>
+      <w:r>
+        <w:rPr>
+          <w:rFonts w:hint="cs"/>
+          <w:rtl/>
+        </w:rPr>
+        <w:t xml:space="preserve">, הסיבוכיות היא </w:t>
+      </w:r>
+      <w:r>
+        <w:t>O(logn)</w:t>
+      </w:r>
+    </w:p>
+    <w:p>
+      <w:pPr>
+        <w:rPr>
           <w:rtl/>
         </w:rPr>
       </w:pPr>
@@ -976,7 +832,6 @@
           <w:p>
             <w:pPr>
               <w:rPr>
-                <w:rFonts w:hint="cs"/>
                 <w:rtl/>
               </w:rPr>
             </w:pPr>
@@ -997,7 +852,6 @@
             <w:pPr>
               <w:cnfStyle w:val="100000000000"/>
               <w:rPr>
-                <w:rFonts w:hint="cs"/>
                 <w:rtl/>
               </w:rPr>
             </w:pPr>
@@ -1018,7 +872,6 @@
             <w:pPr>
               <w:cnfStyle w:val="100000000000"/>
               <w:rPr>
-                <w:rFonts w:hint="cs"/>
                 <w:rtl/>
               </w:rPr>
             </w:pPr>
@@ -1044,22 +897,20 @@
           <w:p>
             <w:pPr>
               <w:rPr>
-                <w:rFonts w:asciiTheme="minorHAnsi" w:eastAsiaTheme="minorHAnsi" w:hAnsiTheme="minorHAnsi" w:cstheme="minorBidi" w:hint="cs"/>
-                <w:b w:val="0"/>
-                <w:bCs w:val="0"/>
-                <w:rtl/>
-              </w:rPr>
-            </w:pPr>
-            <w:proofErr w:type="spellStart"/>
-            <w:r>
-              <w:rPr>
                 <w:rFonts w:asciiTheme="minorHAnsi" w:eastAsiaTheme="minorHAnsi" w:hAnsiTheme="minorHAnsi" w:cstheme="minorBidi"/>
                 <w:b w:val="0"/>
                 <w:bCs w:val="0"/>
+                <w:rtl/>
+              </w:rPr>
+            </w:pPr>
+            <w:r>
+              <w:rPr>
+                <w:rFonts w:asciiTheme="minorHAnsi" w:eastAsiaTheme="minorHAnsi" w:hAnsiTheme="minorHAnsi" w:cstheme="minorBidi"/>
+                <w:b w:val="0"/>
+                <w:bCs w:val="0"/>
               </w:rPr>
               <w:t>deleteNode</w:t>
             </w:r>
-            <w:proofErr w:type="spellEnd"/>
           </w:p>
         </w:tc>
         <w:tc>
@@ -1070,7 +921,6 @@
             <w:pPr>
               <w:cnfStyle w:val="000000100000"/>
               <w:rPr>
-                <w:rFonts w:hint="cs"/>
                 <w:rtl/>
               </w:rPr>
             </w:pPr>
@@ -1091,7 +941,6 @@
             <w:pPr>
               <w:cnfStyle w:val="000000100000"/>
               <w:rPr>
-                <w:rFonts w:hint="cs"/>
                 <w:rtl/>
               </w:rPr>
             </w:pPr>
@@ -1109,15 +958,7 @@
               <w:cnfStyle w:val="000000100000"/>
             </w:pPr>
             <w:r>
-              <w:t>O(</w:t>
-            </w:r>
-            <w:proofErr w:type="spellStart"/>
-            <w:r>
-              <w:t>logn</w:t>
-            </w:r>
-            <w:proofErr w:type="spellEnd"/>
-            <w:r>
-              <w:t>)</w:t>
+              <w:t>O(logn)</w:t>
             </w:r>
           </w:p>
         </w:tc>
@@ -1134,22 +975,20 @@
           <w:p>
             <w:pPr>
               <w:rPr>
-                <w:rFonts w:asciiTheme="minorHAnsi" w:eastAsiaTheme="minorHAnsi" w:hAnsiTheme="minorHAnsi" w:cstheme="minorBidi" w:hint="cs"/>
-                <w:b w:val="0"/>
-                <w:bCs w:val="0"/>
-                <w:rtl/>
-              </w:rPr>
-            </w:pPr>
-            <w:proofErr w:type="spellStart"/>
-            <w:r>
-              <w:rPr>
                 <w:rFonts w:asciiTheme="minorHAnsi" w:eastAsiaTheme="minorHAnsi" w:hAnsiTheme="minorHAnsi" w:cstheme="minorBidi"/>
                 <w:b w:val="0"/>
                 <w:bCs w:val="0"/>
+                <w:rtl/>
+              </w:rPr>
+            </w:pPr>
+            <w:r>
+              <w:rPr>
+                <w:rFonts w:asciiTheme="minorHAnsi" w:eastAsiaTheme="minorHAnsi" w:hAnsiTheme="minorHAnsi" w:cstheme="minorBidi"/>
+                <w:b w:val="0"/>
+                <w:bCs w:val="0"/>
               </w:rPr>
               <w:t>deleteBalancer</w:t>
             </w:r>
-            <w:proofErr w:type="spellEnd"/>
           </w:p>
         </w:tc>
         <w:tc>
@@ -1160,7 +999,6 @@
             <w:pPr>
               <w:cnfStyle w:val="000000010000"/>
               <w:rPr>
-                <w:rFonts w:hint="cs"/>
                 <w:rtl/>
               </w:rPr>
             </w:pPr>
@@ -1192,20 +1030,11 @@
               <w:bidi w:val="0"/>
               <w:cnfStyle w:val="000000010000"/>
               <w:rPr>
-                <w:rFonts w:hint="cs"/>
-                <w:rtl/>
-              </w:rPr>
-            </w:pPr>
-            <w:r>
-              <w:t>O(</w:t>
-            </w:r>
-            <w:proofErr w:type="spellStart"/>
-            <w:r>
-              <w:t>logn</w:t>
-            </w:r>
-            <w:proofErr w:type="spellEnd"/>
-            <w:r>
-              <w:t>)</w:t>
+                <w:rtl/>
+              </w:rPr>
+            </w:pPr>
+            <w:r>
+              <w:t>O(logn)</w:t>
             </w:r>
           </w:p>
         </w:tc>
@@ -1216,7 +1045,6 @@
         <w:pStyle w:val="ListParagraph"/>
         <w:ind w:left="0"/>
         <w:rPr>
-          <w:rFonts w:hint="cs"/>
           <w:rtl/>
         </w:rPr>
       </w:pPr>
@@ -1225,17 +1053,12 @@
       <w:pPr>
         <w:pStyle w:val="Heading3"/>
         <w:rPr>
-          <w:rFonts w:hint="cs"/>
-          <w:rtl/>
-        </w:rPr>
-      </w:pPr>
-      <w:proofErr w:type="spellStart"/>
-      <w:proofErr w:type="gramStart"/>
+          <w:rtl/>
+        </w:rPr>
+      </w:pPr>
       <w:r>
         <w:t>getRoot</w:t>
       </w:r>
-      <w:proofErr w:type="spellEnd"/>
-      <w:proofErr w:type="gramEnd"/>
       <w:r>
         <w:rPr>
           <w:rFonts w:cstheme="minorBidi"/>
@@ -1259,7 +1082,6 @@
         <w:pStyle w:val="ListParagraph"/>
         <w:ind w:left="0"/>
         <w:rPr>
-          <w:rFonts w:hint="cs"/>
           <w:rtl/>
         </w:rPr>
       </w:pPr>
@@ -1296,11 +1118,9 @@
         </w:rPr>
         <w:t xml:space="preserve">הוא מוחזק בשדה פנימי </w:t>
       </w:r>
-      <w:proofErr w:type="spellStart"/>
       <w:r>
         <w:t>rootNode</w:t>
       </w:r>
-      <w:proofErr w:type="spellEnd"/>
       <w:r>
         <w:rPr>
           <w:rFonts w:hint="cs"/>
@@ -1334,12 +1154,10 @@
       <w:pPr>
         <w:pStyle w:val="Heading3"/>
       </w:pPr>
-      <w:proofErr w:type="gramStart"/>
       <w:r>
         <w:lastRenderedPageBreak/>
         <w:t>empty</w:t>
       </w:r>
-      <w:proofErr w:type="gramEnd"/>
       <w:r>
         <w:rPr>
           <w:rFonts w:cstheme="minorBidi"/>
@@ -1363,7 +1181,6 @@
         <w:pStyle w:val="ListParagraph"/>
         <w:ind w:left="0"/>
         <w:rPr>
-          <w:rFonts w:hint="cs"/>
           <w:rtl/>
         </w:rPr>
       </w:pPr>
@@ -1394,18 +1211,15 @@
         </w:rPr>
         <w:t xml:space="preserve"> אם לא. משתמש בשדה </w:t>
       </w:r>
-      <w:proofErr w:type="spellStart"/>
       <w:r>
         <w:t>nodesCount</w:t>
       </w:r>
-      <w:proofErr w:type="spellEnd"/>
     </w:p>
     <w:p>
       <w:pPr>
         <w:pStyle w:val="ListParagraph"/>
         <w:ind w:left="0"/>
         <w:rPr>
-          <w:rFonts w:hint="cs"/>
           <w:rtl/>
         </w:rPr>
       </w:pPr>
@@ -1418,7 +1232,6 @@
         <w:pStyle w:val="ListParagraph"/>
         <w:ind w:left="0"/>
         <w:rPr>
-          <w:rFonts w:hint="cs"/>
           <w:rtl/>
         </w:rPr>
       </w:pPr>
@@ -1429,21 +1242,17 @@
         </w:rPr>
         <w:t xml:space="preserve">מחזירה את מספר האיברים בעץ ע"י שימוש בשדה </w:t>
       </w:r>
-      <w:proofErr w:type="spellStart"/>
       <w:r>
         <w:t>nodesCount</w:t>
       </w:r>
-      <w:proofErr w:type="spellEnd"/>
     </w:p>
     <w:p>
       <w:pPr>
         <w:pStyle w:val="Heading3"/>
         <w:rPr>
-          <w:rFonts w:hint="cs"/>
-          <w:rtl/>
-        </w:rPr>
-      </w:pPr>
-      <w:proofErr w:type="gramStart"/>
+          <w:rtl/>
+        </w:rPr>
+      </w:pPr>
       <w:r>
         <w:t xml:space="preserve">min </w:t>
       </w:r>
@@ -1459,15 +1268,7 @@
           <w:rFonts w:hint="cs"/>
           <w:rtl/>
         </w:rPr>
-        <w:t>ו</w:t>
-      </w:r>
-      <w:proofErr w:type="gramEnd"/>
-      <w:r>
-        <w:rPr>
-          <w:rFonts w:hint="cs"/>
-          <w:rtl/>
-        </w:rPr>
-        <w:t xml:space="preserve">- </w:t>
+        <w:t xml:space="preserve">ו- </w:t>
       </w:r>
       <w:r>
         <w:t>max</w:t>
@@ -1502,50 +1303,16 @@
         <w:pStyle w:val="ListParagraph"/>
         <w:ind w:left="0"/>
         <w:rPr>
-          <w:rFonts w:hint="cs"/>
-          <w:rtl/>
-        </w:rPr>
-      </w:pPr>
-      <w:r>
-        <w:rPr>
-          <w:rFonts w:hint="cs"/>
-          <w:rtl/>
-        </w:rPr>
-        <w:t xml:space="preserve">מחזירים את הערך של האיבר </w:t>
-      </w:r>
-      <w:proofErr w:type="spellStart"/>
-      <w:r>
-        <w:rPr>
-          <w:rFonts w:hint="cs"/>
-          <w:rtl/>
-        </w:rPr>
-        <w:t>המקסימלי</w:t>
-      </w:r>
-      <w:proofErr w:type="spellEnd"/>
-      <w:r>
-        <w:rPr>
-          <w:rFonts w:hint="cs"/>
-          <w:rtl/>
-        </w:rPr>
-        <w:t xml:space="preserve"> </w:t>
-      </w:r>
-      <w:proofErr w:type="spellStart"/>
-      <w:r>
-        <w:rPr>
-          <w:rFonts w:hint="cs"/>
-          <w:rtl/>
-        </w:rPr>
-        <w:t>והמינימלי</w:t>
-      </w:r>
-      <w:proofErr w:type="spellEnd"/>
-      <w:r>
-        <w:rPr>
-          <w:rFonts w:hint="cs"/>
-          <w:rtl/>
-        </w:rPr>
-        <w:t xml:space="preserve"> בהתאם. </w:t>
-      </w:r>
-      <w:proofErr w:type="gramStart"/>
+          <w:rtl/>
+        </w:rPr>
+      </w:pPr>
+      <w:r>
+        <w:rPr>
+          <w:rFonts w:hint="cs"/>
+          <w:rtl/>
+        </w:rPr>
+        <w:t xml:space="preserve">מחזירים את הערך של האיבר המקסימלי והמינימלי בהתאם. </w:t>
+      </w:r>
       <w:r>
         <w:t>Null</w:t>
       </w:r>
@@ -1556,19 +1323,14 @@
         </w:rPr>
         <w:t xml:space="preserve"> אם הם לא קיימים.</w:t>
       </w:r>
-      <w:proofErr w:type="gramEnd"/>
     </w:p>
     <w:p>
       <w:pPr>
         <w:pStyle w:val="Heading3"/>
       </w:pPr>
-      <w:proofErr w:type="spellStart"/>
-      <w:proofErr w:type="gramStart"/>
       <w:r>
         <w:t>keysToArray</w:t>
       </w:r>
-      <w:proofErr w:type="spellEnd"/>
-      <w:proofErr w:type="gramEnd"/>
       <w:r>
         <w:rPr>
           <w:rFonts w:hint="cs"/>
@@ -1602,7 +1364,6 @@
         <w:pStyle w:val="ListParagraph"/>
         <w:ind w:left="0"/>
         <w:rPr>
-          <w:rFonts w:hint="cs"/>
           <w:rtl/>
         </w:rPr>
       </w:pPr>
@@ -1641,11 +1402,9 @@
         </w:rPr>
         <w:t xml:space="preserve"> עזר </w:t>
       </w:r>
-      <w:proofErr w:type="spellStart"/>
       <w:r>
         <w:t>getSuccessor</w:t>
       </w:r>
-      <w:proofErr w:type="spellEnd"/>
       <w:r>
         <w:rPr>
           <w:rFonts w:hint="cs"/>
@@ -1659,7 +1418,6 @@
         <w:pStyle w:val="ListParagraph"/>
         <w:ind w:left="0"/>
         <w:rPr>
-          <w:rFonts w:hint="cs"/>
           <w:rtl/>
         </w:rPr>
       </w:pPr>
@@ -1684,11 +1442,9 @@
         </w:rPr>
         <w:t xml:space="preserve"> מושפעת מ- </w:t>
       </w:r>
-      <w:proofErr w:type="spellStart"/>
       <w:r>
         <w:t>getSuccessor</w:t>
       </w:r>
-      <w:proofErr w:type="spellEnd"/>
       <w:r>
         <w:rPr>
           <w:rFonts w:hint="cs"/>
@@ -1765,30 +1521,18 @@
       <w:pPr>
         <w:pStyle w:val="Heading3"/>
         <w:rPr>
-          <w:rFonts w:hint="cs"/>
-          <w:rtl/>
-        </w:rPr>
-      </w:pPr>
-      <w:proofErr w:type="spellStart"/>
-      <w:proofErr w:type="gramStart"/>
+          <w:rtl/>
+        </w:rPr>
+      </w:pPr>
       <w:r>
         <w:t>valuesToArray</w:t>
       </w:r>
-      <w:proofErr w:type="spellEnd"/>
-      <w:r>
-        <w:rPr>
-          <w:rFonts w:hint="cs"/>
-          <w:rtl/>
-        </w:rPr>
-        <w:t>-</w:t>
-      </w:r>
-      <w:proofErr w:type="gramEnd"/>
-      <w:r>
-        <w:rPr>
-          <w:rFonts w:hint="cs"/>
-          <w:rtl/>
-        </w:rPr>
-        <w:t xml:space="preserve"> </w:t>
+      <w:r>
+        <w:rPr>
+          <w:rFonts w:hint="cs"/>
+          <w:rtl/>
+        </w:rPr>
+        <w:t xml:space="preserve">- </w:t>
       </w:r>
       <w:r>
         <w:rPr>
@@ -1803,38 +1547,19 @@
         <w:pStyle w:val="ListParagraph"/>
         <w:ind w:left="0"/>
         <w:rPr>
-          <w:rFonts w:hint="cs"/>
-          <w:rtl/>
-        </w:rPr>
-      </w:pPr>
-      <w:r>
-        <w:rPr>
-          <w:rFonts w:hint="cs"/>
-          <w:rtl/>
-        </w:rPr>
-        <w:t xml:space="preserve">מחזירה מערך ממוין לפי המפתחות של הערכים בעץ. במידה והעץ ריק המערך יהיה ריק. הפונקציה לוקחת את האיבר המינימאלי השמור בשדה המתאים ומשתמשת </w:t>
-      </w:r>
-      <w:proofErr w:type="spellStart"/>
-      <w:r>
-        <w:rPr>
-          <w:rFonts w:hint="cs"/>
-          <w:rtl/>
-        </w:rPr>
-        <w:t>בפונקציית</w:t>
-      </w:r>
-      <w:proofErr w:type="spellEnd"/>
-      <w:r>
-        <w:rPr>
-          <w:rFonts w:hint="cs"/>
-          <w:rtl/>
-        </w:rPr>
-        <w:t xml:space="preserve"> עזר </w:t>
-      </w:r>
-      <w:proofErr w:type="spellStart"/>
+          <w:rtl/>
+        </w:rPr>
+      </w:pPr>
+      <w:r>
+        <w:rPr>
+          <w:rFonts w:hint="cs"/>
+          <w:rtl/>
+        </w:rPr>
+        <w:t xml:space="preserve">מחזירה מערך ממוין לפי המפתחות של הערכים בעץ. במידה והעץ ריק המערך יהיה ריק. הפונקציה לוקחת את האיבר המינימאלי השמור בשדה המתאים ומשתמשת בפונקציית עזר </w:t>
+      </w:r>
       <w:r>
         <w:t>getSuccessor</w:t>
       </w:r>
-      <w:proofErr w:type="spellEnd"/>
       <w:r>
         <w:rPr>
           <w:rFonts w:hint="cs"/>
@@ -1848,7 +1573,6 @@
         <w:pStyle w:val="ListParagraph"/>
         <w:ind w:left="0"/>
         <w:rPr>
-          <w:rFonts w:hint="cs"/>
           <w:rtl/>
         </w:rPr>
       </w:pPr>
@@ -1873,11 +1597,9 @@
         </w:rPr>
         <w:t xml:space="preserve"> מושפעת מ- </w:t>
       </w:r>
-      <w:proofErr w:type="spellStart"/>
       <w:r>
         <w:t>getSuccessor</w:t>
       </w:r>
-      <w:proofErr w:type="spellEnd"/>
       <w:r>
         <w:rPr>
           <w:rFonts w:hint="cs"/>
@@ -1933,7 +1655,6 @@
       <w:pPr>
         <w:pStyle w:val="Heading3"/>
         <w:rPr>
-          <w:rFonts w:hint="cs"/>
           <w:rtl/>
         </w:rPr>
       </w:pPr>
@@ -1947,18 +1668,8 @@
         </w:rPr>
         <w:t xml:space="preserve"> - </w:t>
       </w:r>
-      <w:proofErr w:type="gramStart"/>
-      <w:r>
-        <w:t>O(</w:t>
-      </w:r>
-      <w:proofErr w:type="spellStart"/>
-      <w:proofErr w:type="gramEnd"/>
-      <w:r>
-        <w:t>logn</w:t>
-      </w:r>
-      <w:proofErr w:type="spellEnd"/>
-      <w:r>
-        <w:t>)</w:t>
+      <w:r>
+        <w:t>O(logn)</w:t>
       </w:r>
     </w:p>
     <w:p>
@@ -1966,7 +1677,6 @@
         <w:pStyle w:val="ListParagraph"/>
         <w:ind w:left="0"/>
         <w:rPr>
-          <w:rFonts w:hint="cs"/>
           <w:rtl/>
         </w:rPr>
       </w:pPr>
@@ -1977,7 +1687,6 @@
         </w:rPr>
         <w:t xml:space="preserve">מקבלת מפתח ומחזירה את הערך של האיבר המבוקש. </w:t>
       </w:r>
-      <w:proofErr w:type="gramStart"/>
       <w:r>
         <w:t>Null</w:t>
       </w:r>
@@ -1988,14 +1697,12 @@
         </w:rPr>
         <w:t xml:space="preserve"> אם הוא לא קיים.</w:t>
       </w:r>
-      <w:proofErr w:type="gramEnd"/>
     </w:p>
     <w:p>
       <w:pPr>
         <w:pStyle w:val="ListParagraph"/>
         <w:ind w:left="0"/>
         <w:rPr>
-          <w:rFonts w:hint="cs"/>
           <w:rtl/>
         </w:rPr>
       </w:pPr>
@@ -2006,11 +1713,9 @@
         </w:rPr>
         <w:t xml:space="preserve">משתמשת בפונקציה הפנימית </w:t>
       </w:r>
-      <w:proofErr w:type="spellStart"/>
       <w:r>
         <w:t>searchKeyInSubTree</w:t>
       </w:r>
-      <w:proofErr w:type="spellEnd"/>
       <w:r>
         <w:rPr>
           <w:rFonts w:hint="cs"/>
@@ -2018,11 +1723,9 @@
         </w:rPr>
         <w:t xml:space="preserve"> אשר מחזירה אובייקט בסוג </w:t>
       </w:r>
-      <w:proofErr w:type="spellStart"/>
       <w:r>
         <w:t>SearchKeyInSubTreeResult</w:t>
       </w:r>
-      <w:proofErr w:type="spellEnd"/>
       <w:r>
         <w:rPr>
           <w:rFonts w:hint="cs"/>
@@ -2035,7 +1738,6 @@
       <w:pPr>
         <w:pStyle w:val="Heading2"/>
         <w:rPr>
-          <w:rFonts w:hint="cs"/>
           <w:rtl/>
         </w:rPr>
       </w:pPr>
@@ -2051,17 +1753,12 @@
       <w:pPr>
         <w:pStyle w:val="Heading3"/>
         <w:rPr>
-          <w:rFonts w:hint="cs"/>
-          <w:rtl/>
-        </w:rPr>
-      </w:pPr>
-      <w:proofErr w:type="spellStart"/>
-      <w:proofErr w:type="gramStart"/>
+          <w:rtl/>
+        </w:rPr>
+      </w:pPr>
       <w:r>
         <w:t>searchKeyInSubTree</w:t>
       </w:r>
-      <w:proofErr w:type="spellEnd"/>
-      <w:proofErr w:type="gramEnd"/>
       <w:r>
         <w:rPr>
           <w:rFonts w:hint="cs"/>
@@ -2070,21 +1767,12 @@
         <w:t xml:space="preserve"> - </w:t>
       </w:r>
       <w:r>
-        <w:t>O(</w:t>
-      </w:r>
-      <w:proofErr w:type="spellStart"/>
-      <w:r>
-        <w:t>logn</w:t>
-      </w:r>
-      <w:proofErr w:type="spellEnd"/>
-      <w:r>
-        <w:t>)</w:t>
-      </w:r>
-    </w:p>
-    <w:p>
-      <w:pPr>
-        <w:rPr>
-          <w:rFonts w:hint="cs"/>
+        <w:t>O(logn)</w:t>
+      </w:r>
+    </w:p>
+    <w:p>
+      <w:pPr>
+        <w:rPr>
           <w:rtl/>
         </w:rPr>
       </w:pPr>
@@ -2095,11 +1783,9 @@
         </w:rPr>
         <w:t xml:space="preserve">הפונקציה מקבלת תת-עץ המיוצג ע"י איבר </w:t>
       </w:r>
-      <w:proofErr w:type="spellStart"/>
       <w:r>
         <w:t>RBNode</w:t>
       </w:r>
-      <w:proofErr w:type="spellEnd"/>
       <w:r>
         <w:rPr>
           <w:rFonts w:hint="cs"/>
@@ -2107,11 +1793,9 @@
         </w:rPr>
         <w:t xml:space="preserve"> ומפתח לחיפוש. היא מחפשת את המפתח בתת העץ ומחזירה אובייקט מסוג </w:t>
       </w:r>
-      <w:proofErr w:type="spellStart"/>
       <w:r>
         <w:t>SearchKeyInSubTreeResult</w:t>
       </w:r>
-      <w:proofErr w:type="spellEnd"/>
       <w:r>
         <w:rPr>
           <w:rFonts w:hint="cs"/>
@@ -2124,17 +1808,12 @@
       <w:pPr>
         <w:pStyle w:val="Heading3"/>
         <w:rPr>
-          <w:rFonts w:hint="cs"/>
-          <w:rtl/>
-        </w:rPr>
-      </w:pPr>
-      <w:proofErr w:type="spellStart"/>
-      <w:proofErr w:type="gramStart"/>
+          <w:rtl/>
+        </w:rPr>
+      </w:pPr>
       <w:r>
         <w:t>rotateEx</w:t>
       </w:r>
-      <w:proofErr w:type="spellEnd"/>
-      <w:proofErr w:type="gramEnd"/>
       <w:r>
         <w:rPr>
           <w:rFonts w:cstheme="minorBidi"/>
@@ -2156,7 +1835,6 @@
     <w:p>
       <w:pPr>
         <w:rPr>
-          <w:rFonts w:hint="cs"/>
           <w:rtl/>
         </w:rPr>
       </w:pPr>
@@ -2192,17 +1870,12 @@
       <w:pPr>
         <w:pStyle w:val="Heading3"/>
         <w:rPr>
-          <w:rFonts w:hint="cs"/>
-          <w:rtl/>
-        </w:rPr>
-      </w:pPr>
-      <w:proofErr w:type="spellStart"/>
-      <w:proofErr w:type="gramStart"/>
+          <w:rtl/>
+        </w:rPr>
+      </w:pPr>
       <w:r>
         <w:t>isParentLeftChild</w:t>
       </w:r>
-      <w:proofErr w:type="spellEnd"/>
-      <w:proofErr w:type="gramEnd"/>
       <w:r>
         <w:rPr>
           <w:rFonts w:cstheme="minorBidi"/>
@@ -2224,7 +1897,6 @@
     <w:p>
       <w:pPr>
         <w:rPr>
-          <w:rFonts w:hint="cs"/>
           <w:rtl/>
         </w:rPr>
       </w:pPr>
@@ -2250,17 +1922,12 @@
       <w:pPr>
         <w:pStyle w:val="Heading3"/>
         <w:rPr>
-          <w:rFonts w:hint="cs"/>
-          <w:rtl/>
-        </w:rPr>
-      </w:pPr>
-      <w:proofErr w:type="spellStart"/>
-      <w:proofErr w:type="gramStart"/>
+          <w:rtl/>
+        </w:rPr>
+      </w:pPr>
       <w:r>
         <w:t>isRedNode</w:t>
       </w:r>
-      <w:proofErr w:type="spellEnd"/>
-      <w:proofErr w:type="gramEnd"/>
       <w:r>
         <w:rPr>
           <w:rFonts w:cstheme="minorBidi"/>
@@ -2282,7 +1949,6 @@
     <w:p>
       <w:pPr>
         <w:rPr>
-          <w:rFonts w:hint="cs"/>
           <w:rtl/>
         </w:rPr>
       </w:pPr>
@@ -2335,13 +2001,9 @@
       <w:pPr>
         <w:pStyle w:val="Heading3"/>
       </w:pPr>
-      <w:proofErr w:type="spellStart"/>
-      <w:proofErr w:type="gramStart"/>
       <w:r>
         <w:t>getSuccessor</w:t>
       </w:r>
-      <w:proofErr w:type="spellEnd"/>
-      <w:proofErr w:type="gramEnd"/>
       <w:r>
         <w:rPr>
           <w:rFonts w:hint="cs"/>
@@ -2349,11 +2011,9 @@
         </w:rPr>
         <w:t xml:space="preserve"> ו- </w:t>
       </w:r>
-      <w:proofErr w:type="spellStart"/>
       <w:r>
         <w:t>getPredecessor</w:t>
       </w:r>
-      <w:proofErr w:type="spellEnd"/>
       <w:r>
         <w:rPr>
           <w:rFonts w:hint="cs"/>
@@ -2375,21 +2035,12 @@
         <w:t xml:space="preserve"> </w:t>
       </w:r>
       <w:r>
-        <w:t>O(</w:t>
-      </w:r>
-      <w:proofErr w:type="spellStart"/>
-      <w:r>
-        <w:t>logn</w:t>
-      </w:r>
-      <w:proofErr w:type="spellEnd"/>
-      <w:r>
-        <w:t>)</w:t>
-      </w:r>
-    </w:p>
-    <w:p>
-      <w:pPr>
-        <w:rPr>
-          <w:rFonts w:hint="cs"/>
+        <w:t>O(logn)</w:t>
+      </w:r>
+    </w:p>
+    <w:p>
+      <w:pPr>
+        <w:rPr>
           <w:rtl/>
         </w:rPr>
       </w:pPr>
@@ -2418,7 +2069,6 @@
     <w:p>
       <w:pPr>
         <w:rPr>
-          <w:rFonts w:hint="cs"/>
           <w:rtl/>
         </w:rPr>
       </w:pPr>
@@ -2427,14 +2077,10 @@
       <w:pPr>
         <w:pStyle w:val="Heading3"/>
       </w:pPr>
-      <w:proofErr w:type="spellStart"/>
-      <w:proofErr w:type="gramStart"/>
       <w:r>
         <w:lastRenderedPageBreak/>
         <w:t>setColorAndUpdateCounter</w:t>
       </w:r>
-      <w:proofErr w:type="spellEnd"/>
-      <w:proofErr w:type="gramEnd"/>
       <w:r>
         <w:rPr>
           <w:rFonts w:hint="cs"/>
@@ -2442,11 +2088,9 @@
         </w:rPr>
         <w:t xml:space="preserve"> ו- </w:t>
       </w:r>
-      <w:proofErr w:type="spellStart"/>
       <w:r>
         <w:t>resetColorSwitchCounter</w:t>
       </w:r>
-      <w:proofErr w:type="spellEnd"/>
       <w:r>
         <w:rPr>
           <w:rFonts w:hint="cs"/>
@@ -2476,7 +2120,6 @@
         <w:pStyle w:val="ListParagraph"/>
         <w:ind w:left="0"/>
         <w:rPr>
-          <w:rFonts w:hint="cs"/>
           <w:rtl/>
         </w:rPr>
       </w:pPr>
@@ -2487,14 +2130,12 @@
         </w:rPr>
         <w:t xml:space="preserve">כדי לספור את מספר שינויי הצבע בצורה מדויקת בזמן תיקון העץ לאחר פעולות הוספה ומחיקה של איברים, יצרמו פונקציה אשר מעדכנת מונה (השמור כשדה במחלקה </w:t>
       </w:r>
-      <w:proofErr w:type="spellStart"/>
       <w:r>
         <w:t>cu</w:t>
       </w:r>
       <w:r>
         <w:t>rrentOperationSwitchColorCoutner</w:t>
       </w:r>
-      <w:proofErr w:type="spellEnd"/>
       <w:r>
         <w:rPr>
           <w:rFonts w:hint="cs"/>
@@ -2507,17 +2148,12 @@
       <w:pPr>
         <w:pStyle w:val="Heading3"/>
         <w:rPr>
-          <w:rFonts w:hint="cs"/>
-          <w:rtl/>
-        </w:rPr>
-      </w:pPr>
-      <w:proofErr w:type="spellStart"/>
-      <w:proofErr w:type="gramStart"/>
+          <w:rtl/>
+        </w:rPr>
+      </w:pPr>
       <w:r>
         <w:t>replaceNode</w:t>
       </w:r>
-      <w:proofErr w:type="spellEnd"/>
-      <w:proofErr w:type="gramEnd"/>
       <w:r>
         <w:rPr>
           <w:rFonts w:hint="cs"/>
@@ -2545,7 +2181,6 @@
     <w:p>
       <w:pPr>
         <w:rPr>
-          <w:rFonts w:hint="cs"/>
           <w:rtl/>
         </w:rPr>
       </w:pPr>
@@ -2581,7 +2216,6 @@
       <w:pPr>
         <w:pStyle w:val="Heading2"/>
         <w:rPr>
-          <w:rFonts w:hint="cs"/>
           <w:rtl/>
         </w:rPr>
       </w:pPr>
@@ -2596,32 +2230,15 @@
     <w:p>
       <w:pPr>
         <w:rPr>
-          <w:rFonts w:hint="cs"/>
-          <w:rtl/>
-        </w:rPr>
-      </w:pPr>
-      <w:r>
-        <w:rPr>
-          <w:rFonts w:hint="cs"/>
-          <w:rtl/>
-        </w:rPr>
-        <w:t xml:space="preserve">מוסברים כחלק מהתיעוד לפונקציות </w:t>
-      </w:r>
-      <w:proofErr w:type="spellStart"/>
-      <w:r>
-        <w:rPr>
-          <w:rFonts w:hint="cs"/>
-          <w:rtl/>
-        </w:rPr>
-        <w:t>הרלונטיות</w:t>
-      </w:r>
-      <w:proofErr w:type="spellEnd"/>
-      <w:r>
-        <w:rPr>
-          <w:rFonts w:hint="cs"/>
-          <w:rtl/>
-        </w:rPr>
-        <w:t>.</w:t>
+          <w:rtl/>
+        </w:rPr>
+      </w:pPr>
+      <w:r>
+        <w:rPr>
+          <w:rFonts w:hint="cs"/>
+          <w:rtl/>
+        </w:rPr>
+        <w:t>מוסברים כחלק מהתיעוד לפונקציות הרלונטיות.</w:t>
       </w:r>
     </w:p>
     <w:p>
@@ -2629,75 +2246,53 @@
         <w:pStyle w:val="ListParagraph"/>
         <w:ind w:left="0"/>
       </w:pPr>
-      <w:proofErr w:type="spellStart"/>
-      <w:proofErr w:type="gramStart"/>
       <w:r>
         <w:t>rootNode</w:t>
       </w:r>
-      <w:proofErr w:type="spellEnd"/>
-      <w:proofErr w:type="gramEnd"/>
     </w:p>
     <w:p>
       <w:pPr>
         <w:pStyle w:val="ListParagraph"/>
         <w:ind w:left="0"/>
       </w:pPr>
-      <w:proofErr w:type="spellStart"/>
-      <w:proofErr w:type="gramStart"/>
       <w:r>
         <w:t>minNode</w:t>
       </w:r>
-      <w:proofErr w:type="spellEnd"/>
-      <w:proofErr w:type="gramEnd"/>
     </w:p>
     <w:p>
       <w:pPr>
         <w:pStyle w:val="ListParagraph"/>
         <w:ind w:left="0"/>
       </w:pPr>
-      <w:proofErr w:type="spellStart"/>
-      <w:proofErr w:type="gramStart"/>
       <w:r>
         <w:t>maxNode</w:t>
       </w:r>
-      <w:proofErr w:type="spellEnd"/>
-      <w:proofErr w:type="gramEnd"/>
     </w:p>
     <w:p>
       <w:pPr>
         <w:pStyle w:val="ListParagraph"/>
         <w:ind w:left="0"/>
       </w:pPr>
-      <w:proofErr w:type="spellStart"/>
-      <w:proofErr w:type="gramStart"/>
       <w:r>
         <w:t>nodesCount</w:t>
       </w:r>
-      <w:proofErr w:type="spellEnd"/>
-      <w:proofErr w:type="gramEnd"/>
     </w:p>
     <w:p>
       <w:pPr>
         <w:pStyle w:val="ListParagraph"/>
         <w:ind w:left="0"/>
         <w:rPr>
-          <w:rFonts w:hint="cs"/>
-          <w:rtl/>
-        </w:rPr>
-      </w:pPr>
-      <w:proofErr w:type="spellStart"/>
-      <w:proofErr w:type="gramStart"/>
+          <w:rtl/>
+        </w:rPr>
+      </w:pPr>
       <w:r>
         <w:t>currentOperationSwitchColorCoutner</w:t>
       </w:r>
-      <w:proofErr w:type="spellEnd"/>
-      <w:proofErr w:type="gramEnd"/>
     </w:p>
     <w:p>
       <w:pPr>
         <w:pStyle w:val="Heading2"/>
         <w:rPr>
-          <w:rFonts w:hint="cs"/>
           <w:rtl/>
         </w:rPr>
       </w:pPr>
@@ -2708,49 +2303,29 @@
         </w:rPr>
         <w:t xml:space="preserve">מחלקת </w:t>
       </w:r>
-      <w:proofErr w:type="spellStart"/>
       <w:r>
         <w:t>RBNode</w:t>
       </w:r>
-      <w:proofErr w:type="spellEnd"/>
     </w:p>
     <w:p>
       <w:pPr>
         <w:pStyle w:val="NoSpacing"/>
         <w:rPr>
-          <w:rFonts w:hint="cs"/>
-          <w:rtl/>
-        </w:rPr>
-      </w:pPr>
-      <w:r>
-        <w:rPr>
-          <w:rFonts w:hint="cs"/>
-          <w:rtl/>
-        </w:rPr>
-        <w:t xml:space="preserve">כחלק מהתרגיל המחלקה הזאת </w:t>
-      </w:r>
-      <w:proofErr w:type="spellStart"/>
-      <w:r>
-        <w:rPr>
-          <w:rFonts w:hint="cs"/>
-          <w:rtl/>
-        </w:rPr>
-        <w:t>היתה</w:t>
-      </w:r>
-      <w:proofErr w:type="spellEnd"/>
-      <w:r>
-        <w:rPr>
-          <w:rFonts w:hint="cs"/>
-          <w:rtl/>
-        </w:rPr>
-        <w:t xml:space="preserve"> קיימת והרחבנו אותה.</w:t>
+          <w:rtl/>
+        </w:rPr>
+      </w:pPr>
+      <w:r>
+        <w:rPr>
+          <w:rFonts w:hint="cs"/>
+          <w:rtl/>
+        </w:rPr>
+        <w:t>כחלק מהתרגיל המחלקה הזאת היתה קיימת והרחבנו אותה.</w:t>
       </w:r>
     </w:p>
     <w:p>
       <w:pPr>
         <w:pStyle w:val="Heading3"/>
         <w:rPr>
-          <w:rFonts w:hint="cs"/>
           <w:rtl/>
         </w:rPr>
       </w:pPr>
@@ -2761,16 +2336,13 @@
         </w:rPr>
         <w:t xml:space="preserve">שדות פנימיים של </w:t>
       </w:r>
-      <w:proofErr w:type="spellStart"/>
       <w:r>
         <w:t>RBNode</w:t>
       </w:r>
-      <w:proofErr w:type="spellEnd"/>
-    </w:p>
-    <w:p>
-      <w:pPr>
-        <w:rPr>
-          <w:rFonts w:hint="cs"/>
+    </w:p>
+    <w:p>
+      <w:pPr>
+        <w:rPr>
           <w:rtl/>
         </w:rPr>
       </w:pPr>
@@ -2806,7 +2378,6 @@
       <w:pPr>
         <w:pStyle w:val="NoSpacing"/>
         <w:rPr>
-          <w:rFonts w:hint="cs"/>
           <w:rtl/>
         </w:rPr>
       </w:pPr>
@@ -2826,59 +2397,41 @@
       <w:pPr>
         <w:pStyle w:val="NoSpacing"/>
       </w:pPr>
-      <w:proofErr w:type="spellStart"/>
-      <w:proofErr w:type="gramStart"/>
       <w:r>
         <w:t>leftNode</w:t>
       </w:r>
-      <w:proofErr w:type="spellEnd"/>
-      <w:proofErr w:type="gramEnd"/>
     </w:p>
     <w:p>
       <w:pPr>
         <w:pStyle w:val="NoSpacing"/>
       </w:pPr>
-      <w:proofErr w:type="spellStart"/>
-      <w:proofErr w:type="gramStart"/>
       <w:r>
         <w:t>rightNode</w:t>
       </w:r>
-      <w:proofErr w:type="spellEnd"/>
-      <w:proofErr w:type="gramEnd"/>
     </w:p>
     <w:p>
       <w:pPr>
         <w:pStyle w:val="NoSpacing"/>
       </w:pPr>
-      <w:proofErr w:type="spellStart"/>
-      <w:proofErr w:type="gramStart"/>
       <w:r>
         <w:t>parentNode</w:t>
       </w:r>
-      <w:proofErr w:type="spellEnd"/>
-      <w:proofErr w:type="gramEnd"/>
     </w:p>
     <w:p>
       <w:pPr>
         <w:pStyle w:val="NoSpacing"/>
         <w:rPr>
-          <w:rFonts w:hint="cs"/>
-          <w:rtl/>
-        </w:rPr>
-      </w:pPr>
-      <w:proofErr w:type="spellStart"/>
-      <w:proofErr w:type="gramStart"/>
+          <w:rtl/>
+        </w:rPr>
+      </w:pPr>
       <w:r>
         <w:t>isRed</w:t>
       </w:r>
-      <w:proofErr w:type="spellEnd"/>
-      <w:proofErr w:type="gramEnd"/>
     </w:p>
     <w:p>
       <w:pPr>
         <w:pStyle w:val="Heading3"/>
         <w:rPr>
-          <w:rFonts w:hint="cs"/>
           <w:rtl/>
         </w:rPr>
       </w:pPr>
@@ -2896,26 +2449,19 @@
         </w:rPr>
         <w:t xml:space="preserve"> של </w:t>
       </w:r>
-      <w:proofErr w:type="spellStart"/>
       <w:r>
         <w:t>RBNode</w:t>
       </w:r>
-      <w:proofErr w:type="spellEnd"/>
-    </w:p>
-    <w:p>
-      <w:pPr>
-        <w:rPr>
-          <w:rFonts w:hint="cs"/>
-          <w:rtl/>
-        </w:rPr>
-      </w:pPr>
-      <w:proofErr w:type="spellStart"/>
-      <w:proofErr w:type="gramStart"/>
+    </w:p>
+    <w:p>
+      <w:pPr>
+        <w:rPr>
+          <w:rtl/>
+        </w:rPr>
+      </w:pPr>
       <w:r>
         <w:t>getBrother</w:t>
       </w:r>
-      <w:proofErr w:type="spellEnd"/>
-      <w:proofErr w:type="gramEnd"/>
       <w:r>
         <w:rPr>
           <w:rFonts w:hint="cs"/>
@@ -2923,11 +2469,9 @@
         </w:rPr>
         <w:t xml:space="preserve"> ו- </w:t>
       </w:r>
-      <w:proofErr w:type="spellStart"/>
       <w:r>
         <w:t>getUncle</w:t>
       </w:r>
-      <w:proofErr w:type="spellEnd"/>
       <w:r>
         <w:rPr>
           <w:rtl/>
@@ -2948,7 +2492,6 @@
     <w:p>
       <w:pPr>
         <w:rPr>
-          <w:rFonts w:hint="cs"/>
           <w:rtl/>
         </w:rPr>
       </w:pPr>
@@ -2975,13 +2518,9 @@
       </w:r>
     </w:p>
     <w:p>
-      <w:proofErr w:type="spellStart"/>
-      <w:proofErr w:type="gramStart"/>
       <w:r>
         <w:t>hasChildren</w:t>
       </w:r>
-      <w:proofErr w:type="spellEnd"/>
-      <w:proofErr w:type="gramEnd"/>
       <w:r>
         <w:rPr>
           <w:rFonts w:hint="cs"/>
@@ -3009,7 +2548,6 @@
     <w:p>
       <w:pPr>
         <w:rPr>
-          <w:rFonts w:hint="cs"/>
           <w:rtl/>
         </w:rPr>
       </w:pPr>
@@ -3038,17 +2576,12 @@
     <w:p>
       <w:pPr>
         <w:rPr>
-          <w:rFonts w:hint="cs"/>
-          <w:rtl/>
-        </w:rPr>
-      </w:pPr>
-      <w:proofErr w:type="spellStart"/>
-      <w:proofErr w:type="gramStart"/>
+          <w:rtl/>
+        </w:rPr>
+      </w:pPr>
       <w:r>
         <w:t>isUncleRed</w:t>
       </w:r>
-      <w:proofErr w:type="spellEnd"/>
-      <w:proofErr w:type="gramEnd"/>
       <w:r>
         <w:rPr>
           <w:rtl/>
@@ -3069,7 +2602,6 @@
     <w:p>
       <w:pPr>
         <w:rPr>
-          <w:rFonts w:hint="cs"/>
           <w:rtl/>
         </w:rPr>
       </w:pPr>
@@ -3084,17 +2616,12 @@
     <w:p>
       <w:pPr>
         <w:rPr>
-          <w:rFonts w:hint="cs"/>
-          <w:rtl/>
-        </w:rPr>
-      </w:pPr>
-      <w:proofErr w:type="spellStart"/>
-      <w:proofErr w:type="gramStart"/>
+          <w:rtl/>
+        </w:rPr>
+      </w:pPr>
       <w:r>
         <w:t>isLeftChild</w:t>
       </w:r>
-      <w:proofErr w:type="spellEnd"/>
-      <w:proofErr w:type="gramEnd"/>
       <w:r>
         <w:rPr>
           <w:rtl/>
@@ -3115,7 +2642,6 @@
     <w:p>
       <w:pPr>
         <w:rPr>
-          <w:rFonts w:hint="cs"/>
           <w:rtl/>
         </w:rPr>
       </w:pPr>
@@ -3130,26 +2656,20 @@
     <w:p>
       <w:pPr>
         <w:rPr>
-          <w:rFonts w:hint="cs"/>
-          <w:rtl/>
-        </w:rPr>
-      </w:pPr>
-    </w:p>
-    <w:p>
-      <w:pPr>
-        <w:rPr>
-          <w:rFonts w:hint="cs"/>
-          <w:rtl/>
-        </w:rPr>
-      </w:pPr>
-      <w:proofErr w:type="spellStart"/>
-      <w:proofErr w:type="gramStart"/>
+          <w:rtl/>
+        </w:rPr>
+      </w:pPr>
+    </w:p>
+    <w:p>
+      <w:pPr>
+        <w:rPr>
+          <w:rtl/>
+        </w:rPr>
+      </w:pPr>
       <w:r>
         <w:lastRenderedPageBreak/>
         <w:t>isRightChild</w:t>
       </w:r>
-      <w:proofErr w:type="spellEnd"/>
-      <w:proofErr w:type="gramEnd"/>
       <w:r>
         <w:rPr>
           <w:rtl/>
@@ -3170,7 +2690,6 @@
     <w:p>
       <w:pPr>
         <w:rPr>
-          <w:rFonts w:hint="cs"/>
           <w:rtl/>
         </w:rPr>
       </w:pPr>
@@ -3186,20 +2705,16 @@
       <w:pPr>
         <w:pStyle w:val="Heading3"/>
         <w:rPr>
-          <w:rFonts w:hint="cs"/>
-          <w:rtl/>
-        </w:rPr>
-      </w:pPr>
-      <w:proofErr w:type="spellStart"/>
+          <w:rtl/>
+        </w:rPr>
+      </w:pPr>
       <w:r>
         <w:t>SearchKeyInSubTreeResult</w:t>
       </w:r>
-      <w:proofErr w:type="spellEnd"/>
-    </w:p>
-    <w:p>
-      <w:pPr>
-        <w:rPr>
-          <w:rFonts w:hint="cs"/>
+    </w:p>
+    <w:p>
+      <w:pPr>
+        <w:rPr>
           <w:rtl/>
         </w:rPr>
       </w:pPr>
@@ -3210,11 +2725,9 @@
         </w:rPr>
         <w:t xml:space="preserve">על-מנת שנוכל להשתמש בלוגיקת חיפוש אחת גם להוספה של איבר וגם למחיקה, יצרנו אובייקט אשר הפונקציה </w:t>
       </w:r>
-      <w:proofErr w:type="spellStart"/>
       <w:r>
         <w:t>searchKeyInSubTree</w:t>
       </w:r>
-      <w:proofErr w:type="spellEnd"/>
       <w:r>
         <w:rPr>
           <w:rFonts w:hint="cs"/>
@@ -3237,7 +2750,6 @@
       <w:pPr>
         <w:pStyle w:val="Heading2"/>
         <w:rPr>
-          <w:rFonts w:hint="cs"/>
           <w:rtl/>
         </w:rPr>
       </w:pPr>
@@ -3252,47 +2764,32 @@
     <w:p>
       <w:pPr>
         <w:rPr>
-          <w:rFonts w:hint="cs"/>
-          <w:rtl/>
-        </w:rPr>
-      </w:pPr>
-      <w:proofErr w:type="spellStart"/>
-      <w:proofErr w:type="gramStart"/>
+          <w:rtl/>
+        </w:rPr>
+      </w:pPr>
       <w:r>
         <w:t>getMaxKey</w:t>
       </w:r>
-      <w:proofErr w:type="spellEnd"/>
-      <w:proofErr w:type="gramEnd"/>
-    </w:p>
-    <w:p>
-      <w:pPr>
-        <w:rPr>
-          <w:rFonts w:hint="cs"/>
-          <w:rtl/>
-        </w:rPr>
-      </w:pPr>
-      <w:proofErr w:type="spellStart"/>
-      <w:proofErr w:type="gramStart"/>
+    </w:p>
+    <w:p>
+      <w:pPr>
+        <w:rPr>
+          <w:rtl/>
+        </w:rPr>
+      </w:pPr>
       <w:r>
         <w:t>getMinKey</w:t>
       </w:r>
-      <w:proofErr w:type="spellEnd"/>
-      <w:proofErr w:type="gramEnd"/>
-    </w:p>
-    <w:p>
-      <w:pPr>
-        <w:rPr>
-          <w:rFonts w:hint="cs"/>
-          <w:rtl/>
-        </w:rPr>
-      </w:pPr>
-      <w:proofErr w:type="spellStart"/>
-      <w:proofErr w:type="gramStart"/>
+    </w:p>
+    <w:p>
+      <w:pPr>
+        <w:rPr>
+          <w:rtl/>
+        </w:rPr>
+      </w:pPr>
       <w:r>
         <w:t>getNodeByKey</w:t>
       </w:r>
-      <w:proofErr w:type="spellEnd"/>
-      <w:proofErr w:type="gramEnd"/>
     </w:p>
     <w:p>
       <w:pPr>
@@ -3312,7 +2809,6 @@
       <w:pPr>
         <w:pStyle w:val="Heading1"/>
         <w:rPr>
-          <w:rFonts w:hint="cs"/>
           <w:rtl/>
         </w:rPr>
       </w:pPr>
@@ -3327,7 +2823,7 @@
     </w:p>
     <w:tbl>
       <w:tblPr>
-        <w:tblStyle w:val="LightShading-Accent1"/>
+        <w:tblStyle w:val="LightShading-Accent11"/>
         <w:bidiVisual/>
         <w:tblW w:w="0" w:type="auto"/>
         <w:tblLook w:val="04A0"/>
@@ -3350,7 +2846,6 @@
           <w:p>
             <w:pPr>
               <w:rPr>
-                <w:rFonts w:hint="cs"/>
                 <w:rtl/>
               </w:rPr>
             </w:pPr>
@@ -3371,7 +2866,6 @@
             <w:pPr>
               <w:cnfStyle w:val="100000000000"/>
               <w:rPr>
-                <w:rFonts w:hint="cs"/>
                 <w:rtl/>
               </w:rPr>
             </w:pPr>
@@ -3392,7 +2886,6 @@
             <w:pPr>
               <w:cnfStyle w:val="100000000000"/>
               <w:rPr>
-                <w:rFonts w:hint="cs"/>
                 <w:rtl/>
               </w:rPr>
             </w:pPr>
@@ -3441,7 +2934,6 @@
           <w:p>
             <w:pPr>
               <w:rPr>
-                <w:rFonts w:hint="cs"/>
                 <w:rtl/>
               </w:rPr>
             </w:pPr>
@@ -3462,7 +2954,6 @@
             <w:pPr>
               <w:cnfStyle w:val="000000100000"/>
               <w:rPr>
-                <w:rFonts w:hint="cs"/>
                 <w:rtl/>
               </w:rPr>
             </w:pPr>
@@ -3483,7 +2974,6 @@
             <w:pPr>
               <w:cnfStyle w:val="000000100000"/>
               <w:rPr>
-                <w:rFonts w:hint="cs"/>
                 <w:rtl/>
               </w:rPr>
             </w:pPr>
@@ -3504,7 +2994,6 @@
             <w:pPr>
               <w:cnfStyle w:val="000000100000"/>
               <w:rPr>
-                <w:rFonts w:hint="cs"/>
                 <w:rtl/>
               </w:rPr>
             </w:pPr>
@@ -3527,7 +3016,6 @@
           <w:p>
             <w:pPr>
               <w:rPr>
-                <w:rFonts w:hint="cs"/>
                 <w:rtl/>
               </w:rPr>
             </w:pPr>
@@ -3548,7 +3036,6 @@
             <w:pPr>
               <w:cnfStyle w:val="000000000000"/>
               <w:rPr>
-                <w:rFonts w:hint="cs"/>
                 <w:rtl/>
               </w:rPr>
             </w:pPr>
@@ -3569,7 +3056,6 @@
             <w:pPr>
               <w:cnfStyle w:val="000000000000"/>
               <w:rPr>
-                <w:rFonts w:hint="cs"/>
                 <w:rtl/>
               </w:rPr>
             </w:pPr>
@@ -3590,7 +3076,6 @@
             <w:pPr>
               <w:cnfStyle w:val="000000000000"/>
               <w:rPr>
-                <w:rFonts w:hint="cs"/>
                 <w:rtl/>
               </w:rPr>
             </w:pPr>
@@ -3616,7 +3101,6 @@
           <w:p>
             <w:pPr>
               <w:rPr>
-                <w:rFonts w:hint="cs"/>
                 <w:rtl/>
               </w:rPr>
             </w:pPr>
@@ -3637,7 +3121,6 @@
             <w:pPr>
               <w:cnfStyle w:val="000000100000"/>
               <w:rPr>
-                <w:rFonts w:hint="cs"/>
                 <w:rtl/>
               </w:rPr>
             </w:pPr>
@@ -3658,7 +3141,6 @@
             <w:pPr>
               <w:cnfStyle w:val="000000100000"/>
               <w:rPr>
-                <w:rFonts w:hint="cs"/>
                 <w:rtl/>
               </w:rPr>
             </w:pPr>
@@ -3679,7 +3161,6 @@
             <w:pPr>
               <w:cnfStyle w:val="000000100000"/>
               <w:rPr>
-                <w:rFonts w:hint="cs"/>
                 <w:rtl/>
               </w:rPr>
             </w:pPr>
@@ -3702,7 +3183,6 @@
           <w:p>
             <w:pPr>
               <w:rPr>
-                <w:rFonts w:hint="cs"/>
                 <w:rtl/>
               </w:rPr>
             </w:pPr>
@@ -3723,7 +3203,6 @@
             <w:pPr>
               <w:cnfStyle w:val="000000000000"/>
               <w:rPr>
-                <w:rFonts w:hint="cs"/>
                 <w:rtl/>
               </w:rPr>
             </w:pPr>
@@ -3744,7 +3223,6 @@
             <w:pPr>
               <w:cnfStyle w:val="000000000000"/>
               <w:rPr>
-                <w:rFonts w:hint="cs"/>
                 <w:rtl/>
               </w:rPr>
             </w:pPr>
@@ -3765,7 +3243,6 @@
             <w:pPr>
               <w:cnfStyle w:val="000000000000"/>
               <w:rPr>
-                <w:rFonts w:hint="cs"/>
                 <w:rtl/>
               </w:rPr>
             </w:pPr>
@@ -3791,7 +3268,6 @@
           <w:p>
             <w:pPr>
               <w:rPr>
-                <w:rFonts w:hint="cs"/>
                 <w:rtl/>
               </w:rPr>
             </w:pPr>
@@ -3812,7 +3288,6 @@
             <w:pPr>
               <w:cnfStyle w:val="000000100000"/>
               <w:rPr>
-                <w:rFonts w:hint="cs"/>
                 <w:rtl/>
               </w:rPr>
             </w:pPr>
@@ -3833,7 +3308,6 @@
             <w:pPr>
               <w:cnfStyle w:val="000000100000"/>
               <w:rPr>
-                <w:rFonts w:hint="cs"/>
                 <w:rtl/>
               </w:rPr>
             </w:pPr>
@@ -3854,7 +3328,6 @@
             <w:pPr>
               <w:cnfStyle w:val="000000100000"/>
               <w:rPr>
-                <w:rFonts w:hint="cs"/>
                 <w:rtl/>
               </w:rPr>
             </w:pPr>
@@ -3877,7 +3350,6 @@
           <w:p>
             <w:pPr>
               <w:rPr>
-                <w:rFonts w:hint="cs"/>
                 <w:rtl/>
               </w:rPr>
             </w:pPr>
@@ -3898,7 +3370,6 @@
             <w:pPr>
               <w:cnfStyle w:val="000000000000"/>
               <w:rPr>
-                <w:rFonts w:hint="cs"/>
                 <w:rtl/>
               </w:rPr>
             </w:pPr>
@@ -3919,7 +3390,6 @@
             <w:pPr>
               <w:cnfStyle w:val="000000000000"/>
               <w:rPr>
-                <w:rFonts w:hint="cs"/>
                 <w:rtl/>
               </w:rPr>
             </w:pPr>
@@ -3940,7 +3410,6 @@
             <w:pPr>
               <w:cnfStyle w:val="000000000000"/>
               <w:rPr>
-                <w:rFonts w:hint="cs"/>
                 <w:rtl/>
               </w:rPr>
             </w:pPr>
@@ -3966,7 +3435,6 @@
           <w:p>
             <w:pPr>
               <w:rPr>
-                <w:rFonts w:hint="cs"/>
                 <w:rtl/>
               </w:rPr>
             </w:pPr>
@@ -3987,7 +3455,6 @@
             <w:pPr>
               <w:cnfStyle w:val="000000100000"/>
               <w:rPr>
-                <w:rFonts w:hint="cs"/>
                 <w:rtl/>
               </w:rPr>
             </w:pPr>
@@ -4008,7 +3475,6 @@
             <w:pPr>
               <w:cnfStyle w:val="000000100000"/>
               <w:rPr>
-                <w:rFonts w:hint="cs"/>
                 <w:rtl/>
               </w:rPr>
             </w:pPr>
@@ -4029,7 +3495,6 @@
             <w:pPr>
               <w:cnfStyle w:val="000000100000"/>
               <w:rPr>
-                <w:rFonts w:hint="cs"/>
                 <w:rtl/>
               </w:rPr>
             </w:pPr>
@@ -4052,7 +3517,6 @@
           <w:p>
             <w:pPr>
               <w:rPr>
-                <w:rFonts w:hint="cs"/>
                 <w:rtl/>
               </w:rPr>
             </w:pPr>
@@ -4073,7 +3537,6 @@
             <w:pPr>
               <w:cnfStyle w:val="000000000000"/>
               <w:rPr>
-                <w:rFonts w:hint="cs"/>
                 <w:rtl/>
               </w:rPr>
             </w:pPr>
@@ -4094,7 +3557,6 @@
             <w:pPr>
               <w:cnfStyle w:val="000000000000"/>
               <w:rPr>
-                <w:rFonts w:hint="cs"/>
                 <w:rtl/>
               </w:rPr>
             </w:pPr>
@@ -4115,7 +3577,6 @@
             <w:pPr>
               <w:cnfStyle w:val="000000000000"/>
               <w:rPr>
-                <w:rFonts w:hint="cs"/>
                 <w:rtl/>
               </w:rPr>
             </w:pPr>
@@ -4141,7 +3602,6 @@
           <w:p>
             <w:pPr>
               <w:rPr>
-                <w:rFonts w:hint="cs"/>
                 <w:rtl/>
               </w:rPr>
             </w:pPr>
@@ -4162,7 +3622,6 @@
             <w:pPr>
               <w:cnfStyle w:val="000000100000"/>
               <w:rPr>
-                <w:rFonts w:hint="cs"/>
                 <w:rtl/>
               </w:rPr>
             </w:pPr>
@@ -4183,7 +3642,6 @@
             <w:pPr>
               <w:cnfStyle w:val="000000100000"/>
               <w:rPr>
-                <w:rFonts w:hint="cs"/>
                 <w:rtl/>
               </w:rPr>
             </w:pPr>
@@ -4204,7 +3662,6 @@
             <w:pPr>
               <w:cnfStyle w:val="000000100000"/>
               <w:rPr>
-                <w:rFonts w:hint="cs"/>
                 <w:rtl/>
               </w:rPr>
             </w:pPr>
@@ -4227,7 +3684,6 @@
           <w:p>
             <w:pPr>
               <w:rPr>
-                <w:rFonts w:hint="cs"/>
                 <w:rtl/>
               </w:rPr>
             </w:pPr>
@@ -4248,7 +3704,6 @@
             <w:pPr>
               <w:cnfStyle w:val="000000000000"/>
               <w:rPr>
-                <w:rFonts w:hint="cs"/>
                 <w:rtl/>
               </w:rPr>
             </w:pPr>
@@ -4269,7 +3724,6 @@
             <w:pPr>
               <w:cnfStyle w:val="000000000000"/>
               <w:rPr>
-                <w:rFonts w:hint="cs"/>
                 <w:rtl/>
               </w:rPr>
             </w:pPr>
@@ -4290,7 +3744,6 @@
             <w:pPr>
               <w:cnfStyle w:val="000000000000"/>
               <w:rPr>
-                <w:rFonts w:hint="cs"/>
                 <w:rtl/>
               </w:rPr>
             </w:pPr>
@@ -4308,24 +3761,79 @@
     <w:p>
       <w:pPr>
         <w:rPr>
-          <w:rFonts w:hint="cs"/>
-          <w:rtl/>
-        </w:rPr>
-      </w:pPr>
-    </w:p>
-    <w:p>
-      <w:pPr>
-        <w:rPr>
-          <w:rFonts w:hint="cs"/>
-          <w:rtl/>
-        </w:rPr>
-      </w:pPr>
-      <w:r>
-        <w:rPr>
-          <w:rFonts w:hint="cs"/>
-          <w:rtl/>
-        </w:rPr>
-        <w:t xml:space="preserve">ציפיות: אנחנו נצפה שהממוצע שינויי צבעים בכל פעולה לא תשתנה כתלות במספר האיברים (גובה העץ) מכיוון שלמדנו שפעולת הכנסה ומחיקה הם ב- </w:t>
+          <w:rtl/>
+        </w:rPr>
+      </w:pPr>
+    </w:p>
+    <w:p>
+      <w:pPr>
+        <w:rPr>
+          <w:rFonts w:hint="cs"/>
+          <w:rtl/>
+        </w:rPr>
+      </w:pPr>
+      <w:r>
+        <w:rPr>
+          <w:rFonts w:hint="cs"/>
+          <w:rtl/>
+        </w:rPr>
+        <w:t>ציפיות: אנחנו נצפה ש</w:t>
+      </w:r>
+      <w:r>
+        <w:rPr>
+          <w:rFonts w:hint="cs"/>
+          <w:rtl/>
+        </w:rPr>
+        <w:t xml:space="preserve">ממוצע שינויי </w:t>
+      </w:r>
+      <w:r>
+        <w:rPr>
+          <w:rFonts w:hint="cs"/>
+          <w:rtl/>
+        </w:rPr>
+        <w:t>ה</w:t>
+      </w:r>
+      <w:r>
+        <w:rPr>
+          <w:rFonts w:hint="cs"/>
+          <w:rtl/>
+        </w:rPr>
+        <w:t>צבעים בכל פעולה לא י</w:t>
+      </w:r>
+      <w:r>
+        <w:rPr>
+          <w:rFonts w:hint="cs"/>
+          <w:rtl/>
+        </w:rPr>
+        <w:t xml:space="preserve">שתנה כתלות במספר האיברים (גובה העץ) מכיוון שלמדנו שפעולת </w:t>
+      </w:r>
+      <w:r>
+        <w:rPr>
+          <w:rFonts w:hint="cs"/>
+          <w:rtl/>
+        </w:rPr>
+        <w:t>איזון העץ ב</w:t>
+      </w:r>
+      <w:r>
+        <w:rPr>
+          <w:rFonts w:hint="cs"/>
+          <w:rtl/>
+        </w:rPr>
+        <w:t xml:space="preserve">הכנסה ומחיקה </w:t>
+      </w:r>
+      <w:r>
+        <w:rPr>
+          <w:rFonts w:hint="cs"/>
+          <w:rtl/>
+        </w:rPr>
+        <w:t>היא</w:t>
+      </w:r>
+      <w:r>
+        <w:rPr>
+          <w:rFonts w:hint="cs"/>
+          <w:rtl/>
+        </w:rPr>
+        <w:t xml:space="preserve"> ב- </w:t>
       </w:r>
       <w:r>
         <w:t xml:space="preserve">Amortize </w:t>
@@ -4335,7 +3843,7 @@
           <w:rFonts w:hint="cs"/>
           <w:rtl/>
         </w:rPr>
-        <w:t xml:space="preserve"> של </w:t>
+        <w:t xml:space="preserve"> </w:t>
       </w:r>
       <w:r>
         <w:t>O(1)</w:t>
@@ -4345,23 +3853,59 @@
           <w:rFonts w:hint="cs"/>
           <w:rtl/>
         </w:rPr>
-        <w:t xml:space="preserve">. זה אומר שמספר ה- </w:t>
-      </w:r>
-      <w:r>
-        <w:t>Rotate</w:t>
-      </w:r>
-      <w:r>
-        <w:rPr>
-          <w:rFonts w:hint="cs"/>
-          <w:rtl/>
-        </w:rPr>
-        <w:t xml:space="preserve"> (ולכן גם מספר שינויי הצבעים) הוא קבוע בלי תלות בגודל הקלט.</w:t>
-      </w:r>
-    </w:p>
-    <w:p>
-      <w:pPr>
-        <w:rPr>
-          <w:rFonts w:hint="cs"/>
+        <w:t xml:space="preserve">. זה אומר שמספר </w:t>
+      </w:r>
+      <w:r>
+        <w:rPr>
+          <w:rFonts w:hint="cs"/>
+          <w:rtl/>
+        </w:rPr>
+        <w:t>שינוי</w:t>
+      </w:r>
+      <w:r>
+        <w:rPr>
+          <w:rFonts w:hint="cs"/>
+          <w:rtl/>
+        </w:rPr>
+        <w:t xml:space="preserve"> שינויי </w:t>
+      </w:r>
+      <w:r>
+        <w:rPr>
+          <w:rFonts w:hint="cs"/>
+          <w:rtl/>
+        </w:rPr>
+        <w:t xml:space="preserve">הצבע, בין אם בעקבות </w:t>
+      </w:r>
+      <w:r>
+        <w:t>rotate</w:t>
+      </w:r>
+      <w:r>
+        <w:rPr>
+          <w:rFonts w:hint="cs"/>
+          <w:rtl/>
+        </w:rPr>
+        <w:t xml:space="preserve"> ובין אם בעקבות </w:t>
+      </w:r>
+      <w:r>
+        <w:t>color</w:t>
+      </w:r>
+      <w:r>
+        <w:t xml:space="preserve"> </w:t>
+      </w:r>
+      <w:r>
+        <w:t>flip</w:t>
+      </w:r>
+      <w:r>
+        <w:rPr>
+          <w:rFonts w:hint="cs"/>
+          <w:rtl/>
+        </w:rPr>
+        <w:t xml:space="preserve"> יהיה קבוע ללא תלות בגודל הקלט.</w:t>
+      </w:r>
+    </w:p>
+    <w:p>
+      <w:pPr>
+        <w:rPr>
           <w:rtl/>
         </w:rPr>
       </w:pPr>
@@ -4443,7 +3987,6 @@
       <w:pStyle w:val="Header"/>
       <w:bidi w:val="0"/>
       <w:rPr>
-        <w:rFonts w:hint="cs"/>
         <w:rtl/>
       </w:rPr>
     </w:pPr>
@@ -4452,17 +3995,8 @@
         <w:rFonts w:hint="cs"/>
         <w:rtl/>
       </w:rPr>
-      <w:t xml:space="preserve">דניאל פלדמן ודור </w:t>
+      <w:t>דניאל פלדמן ודור מנדיל</w:t>
     </w:r>
-    <w:proofErr w:type="spellStart"/>
-    <w:r>
-      <w:rPr>
-        <w:rFonts w:hint="cs"/>
-        <w:rtl/>
-      </w:rPr>
-      <w:t>מנדיל</w:t>
-    </w:r>
-    <w:proofErr w:type="spellEnd"/>
   </w:p>
   <w:p>
     <w:pPr>
@@ -4500,16 +4034,8 @@
       <w:rPr>
         <w:sz w:val="14"/>
       </w:rPr>
-      <w:t xml:space="preserve">, </w:t>
+      <w:t>, dormendil</w:t>
     </w:r>
-    <w:proofErr w:type="spellStart"/>
-    <w:r>
-      <w:rPr>
-        <w:sz w:val="14"/>
-      </w:rPr>
-      <w:t>dormendil</w:t>
-    </w:r>
-    <w:proofErr w:type="spellEnd"/>
   </w:p>
 </w:hdr>
 </file>
@@ -5127,6 +4653,7 @@
   <w:style w:type="character" w:default="1" w:styleId="DefaultParagraphFont">
     <w:name w:val="Default Paragraph Font"/>
     <w:uiPriority w:val="1"/>
+    <w:semiHidden/>
     <w:unhideWhenUsed/>
   </w:style>
   <w:style w:type="table" w:default="1" w:styleId="TableNormal">
@@ -5285,8 +4812,8 @@
       </w:tblCellMar>
     </w:tblPr>
   </w:style>
-  <w:style w:type="table" w:customStyle="1" w:styleId="MediumShading1-Accent1">
-    <w:name w:val="Medium Shading 1 Accent 1"/>
+  <w:style w:type="table" w:customStyle="1" w:styleId="MediumShading1-Accent11">
+    <w:name w:val="Medium Shading 1 - Accent 11"/>
     <w:basedOn w:val="TableNormal"/>
     <w:uiPriority w:val="63"/>
     <w:rsid w:val="00A81672"/>
@@ -5579,8 +5106,8 @@
     <w:semiHidden/>
     <w:rsid w:val="00ED262E"/>
   </w:style>
-  <w:style w:type="table" w:customStyle="1" w:styleId="LightShading-Accent1">
-    <w:name w:val="Light Shading Accent 1"/>
+  <w:style w:type="table" w:customStyle="1" w:styleId="LightShading-Accent11">
+    <w:name w:val="Light Shading - Accent 11"/>
     <w:basedOn w:val="TableNormal"/>
     <w:uiPriority w:val="60"/>
     <w:rsid w:val="00AB551F"/>

</xml_diff>

<commit_message>
fixed spelling error, coutner to counter + added upload foler - for the agasha
</commit_message>
<xml_diff>
--- a/docs/Documentation.docx
+++ b/docs/Documentation.docx
@@ -56,6 +56,7 @@
     <w:p>
       <w:pPr>
         <w:rPr>
+          <w:rFonts w:hint="cs"/>
           <w:rtl/>
         </w:rPr>
       </w:pPr>
@@ -69,7 +70,34 @@
     </w:p>
     <w:p>
       <w:pPr>
+        <w:pStyle w:val="Heading1"/>
+      </w:pPr>
+      <w:r>
+        <w:rPr>
+          <w:rFonts w:hint="cs"/>
+          <w:rtl/>
+        </w:rPr>
+        <w:t xml:space="preserve">מחלקת </w:t>
+      </w:r>
+      <w:r>
+        <w:t>RB</w:t>
+      </w:r>
+      <w:r>
+        <w:rPr>
+          <w:rFonts w:hint="cs"/>
+        </w:rPr>
+        <w:t>T</w:t>
+      </w:r>
+      <w:r>
+        <w:t>ree</w:t>
+      </w:r>
+    </w:p>
+    <w:p>
+      <w:pPr>
         <w:pStyle w:val="Heading2"/>
+        <w:rPr>
+          <w:rtl/>
+        </w:rPr>
       </w:pPr>
       <w:r>
         <w:rPr>
@@ -297,27 +325,28 @@
                 <w:rFonts w:hint="cs"/>
                 <w:rtl/>
               </w:rPr>
-              <w:t>פונקצית רקורסבית ש</w:t>
-            </w:r>
-            <w:r>
-              <w:rPr>
-                <w:rFonts w:hint="cs"/>
-                <w:rtl/>
-              </w:rPr>
-              <w:t xml:space="preserve">לאחר הכנסת האיבר </w:t>
-            </w:r>
-            <w:r>
-              <w:rPr>
-                <w:rtl/>
-              </w:rPr>
-              <w:t>–</w:t>
-            </w:r>
-            <w:r>
-              <w:rPr>
-                <w:rFonts w:hint="cs"/>
-                <w:rtl/>
-              </w:rPr>
-              <w:t xml:space="preserve"> דואגת </w:t>
+              <w:t>פונקצית רקורס</w:t>
+            </w:r>
+            <w:r>
+              <w:rPr>
+                <w:rFonts w:hint="cs"/>
+                <w:rtl/>
+              </w:rPr>
+              <w:t>י</w:t>
+            </w:r>
+            <w:r>
+              <w:rPr>
+                <w:rFonts w:hint="cs"/>
+                <w:rtl/>
+              </w:rPr>
+              <w:t>בית ש</w:t>
+            </w:r>
+            <w:r>
+              <w:rPr>
+                <w:rFonts w:hint="cs"/>
+                <w:rtl/>
+              </w:rPr>
+              <w:t xml:space="preserve">לאחר הכנסת האיבר  דואגת </w:t>
             </w:r>
             <w:r>
               <w:rPr>
@@ -386,7 +415,6 @@
                 <w:rFonts w:asciiTheme="minorHAnsi" w:eastAsiaTheme="minorHAnsi" w:hAnsiTheme="minorHAnsi" w:cstheme="minorBidi"/>
                 <w:b w:val="0"/>
                 <w:bCs w:val="0"/>
-                <w:rtl/>
               </w:rPr>
             </w:pPr>
             <w:r>
@@ -396,6 +424,14 @@
                 <w:bCs w:val="0"/>
               </w:rPr>
               <w:t>insertCase1</w:t>
+            </w:r>
+            <w:r>
+              <w:rPr>
+                <w:rFonts w:asciiTheme="minorHAnsi" w:eastAsiaTheme="minorHAnsi" w:hAnsiTheme="minorHAnsi" w:cstheme="minorBidi"/>
+                <w:b w:val="0"/>
+                <w:bCs w:val="0"/>
+              </w:rPr>
+              <w:t xml:space="preserve">      </w:t>
             </w:r>
           </w:p>
         </w:tc>
@@ -479,6 +515,14 @@
               </w:rPr>
               <w:t>insertCase2</w:t>
             </w:r>
+            <w:r>
+              <w:rPr>
+                <w:rFonts w:asciiTheme="minorHAnsi" w:eastAsiaTheme="minorHAnsi" w:hAnsiTheme="minorHAnsi" w:cstheme="minorBidi"/>
+                <w:b w:val="0"/>
+                <w:bCs w:val="0"/>
+              </w:rPr>
+              <w:t xml:space="preserve">      </w:t>
+            </w:r>
           </w:p>
         </w:tc>
         <w:tc>
@@ -555,6 +599,14 @@
                 <w:bCs w:val="0"/>
               </w:rPr>
               <w:t>insertCase3</w:t>
+            </w:r>
+            <w:r>
+              <w:rPr>
+                <w:rFonts w:asciiTheme="minorHAnsi" w:eastAsiaTheme="minorHAnsi" w:hAnsiTheme="minorHAnsi" w:cstheme="minorBidi"/>
+                <w:b w:val="0"/>
+                <w:bCs w:val="0"/>
+              </w:rPr>
+              <w:t xml:space="preserve">      </w:t>
             </w:r>
           </w:p>
         </w:tc>
@@ -1138,20 +1190,6 @@
     </w:p>
     <w:p>
       <w:pPr>
-        <w:bidi w:val="0"/>
-        <w:rPr>
-          <w:rtl/>
-        </w:rPr>
-      </w:pPr>
-      <w:r>
-        <w:rPr>
-          <w:rtl/>
-        </w:rPr>
-        <w:br w:type="page"/>
-      </w:r>
-    </w:p>
-    <w:p>
-      <w:pPr>
         <w:pStyle w:val="Heading3"/>
       </w:pPr>
       <w:r>
@@ -2245,9 +2283,33 @@
       <w:pPr>
         <w:pStyle w:val="ListParagraph"/>
         <w:ind w:left="0"/>
+        <w:rPr>
+          <w:rFonts w:hint="cs"/>
+          <w:rtl/>
+        </w:rPr>
       </w:pPr>
       <w:r>
         <w:t>rootNode</w:t>
+      </w:r>
+      <w:r>
+        <w:rPr>
+          <w:rFonts w:hint="cs"/>
+          <w:rtl/>
+        </w:rPr>
+        <w:t xml:space="preserve"> </w:t>
+      </w:r>
+      <w:r>
+        <w:rPr>
+          <w:rtl/>
+        </w:rPr>
+        <w:t>–</w:t>
+      </w:r>
+      <w:r>
+        <w:rPr>
+          <w:rFonts w:hint="cs"/>
+          <w:rtl/>
+        </w:rPr>
+        <w:t xml:space="preserve"> מצביע לשורש</w:t>
       </w:r>
     </w:p>
     <w:p>
@@ -2258,6 +2320,26 @@
       <w:r>
         <w:t>minNode</w:t>
       </w:r>
+      <w:r>
+        <w:rPr>
+          <w:rFonts w:hint="cs"/>
+          <w:rtl/>
+        </w:rPr>
+        <w:t xml:space="preserve"> </w:t>
+      </w:r>
+      <w:r>
+        <w:rPr>
+          <w:rtl/>
+        </w:rPr>
+        <w:t>–</w:t>
+      </w:r>
+      <w:r>
+        <w:rPr>
+          <w:rFonts w:hint="cs"/>
+          <w:rtl/>
+        </w:rPr>
+        <w:t xml:space="preserve"> מבציע למינמום</w:t>
+      </w:r>
     </w:p>
     <w:p>
       <w:pPr>
@@ -2267,14 +2349,58 @@
       <w:r>
         <w:t>maxNode</w:t>
       </w:r>
+      <w:r>
+        <w:rPr>
+          <w:rFonts w:hint="cs"/>
+          <w:rtl/>
+        </w:rPr>
+        <w:t xml:space="preserve"> </w:t>
+      </w:r>
+      <w:r>
+        <w:rPr>
+          <w:rtl/>
+        </w:rPr>
+        <w:t>–</w:t>
+      </w:r>
+      <w:r>
+        <w:rPr>
+          <w:rFonts w:hint="cs"/>
+          <w:rtl/>
+        </w:rPr>
+        <w:t xml:space="preserve"> מצביע למקסימום</w:t>
+      </w:r>
     </w:p>
     <w:p>
       <w:pPr>
         <w:pStyle w:val="ListParagraph"/>
         <w:ind w:left="0"/>
+        <w:rPr>
+          <w:rFonts w:hint="cs"/>
+          <w:rtl/>
+        </w:rPr>
       </w:pPr>
       <w:r>
         <w:t>nodesCount</w:t>
+      </w:r>
+      <w:r>
+        <w:rPr>
+          <w:rFonts w:hint="cs"/>
+          <w:rtl/>
+        </w:rPr>
+        <w:t xml:space="preserve"> </w:t>
+      </w:r>
+      <w:r>
+        <w:rPr>
+          <w:rtl/>
+        </w:rPr>
+        <w:t>–</w:t>
+      </w:r>
+      <w:r>
+        <w:rPr>
+          <w:rFonts w:hint="cs"/>
+          <w:rtl/>
+        </w:rPr>
+        <w:t xml:space="preserve"> גודל העץ</w:t>
       </w:r>
     </w:p>
     <w:p>
@@ -2282,25 +2408,212 @@
         <w:pStyle w:val="ListParagraph"/>
         <w:ind w:left="0"/>
         <w:rPr>
-          <w:rtl/>
-        </w:rPr>
-      </w:pPr>
-      <w:r>
-        <w:t>currentOperationSwitchColorCoutner</w:t>
-      </w:r>
-    </w:p>
-    <w:p>
-      <w:pPr>
-        <w:pStyle w:val="Heading2"/>
-        <w:rPr>
-          <w:rtl/>
-        </w:rPr>
-      </w:pPr>
-      <w:r>
-        <w:rPr>
-          <w:rFonts w:hint="cs"/>
-          <w:rtl/>
-        </w:rPr>
+          <w:rFonts w:hint="cs"/>
+          <w:rtl/>
+        </w:rPr>
+      </w:pPr>
+      <w:r>
+        <w:t>currentOperationSwitchColorCounter</w:t>
+      </w:r>
+      <w:r>
+        <w:rPr>
+          <w:rFonts w:hint="cs"/>
+          <w:rtl/>
+        </w:rPr>
+        <w:t xml:space="preserve"> </w:t>
+      </w:r>
+      <w:r>
+        <w:rPr>
+          <w:rtl/>
+        </w:rPr>
+        <w:t>–</w:t>
+      </w:r>
+      <w:r>
+        <w:rPr>
+          <w:rFonts w:hint="cs"/>
+          <w:rtl/>
+        </w:rPr>
+        <w:t xml:space="preserve"> מונה שסופר את מספר החלפות הצבע, מתאפס בתחילת </w:t>
+      </w:r>
+      <w:r>
+        <w:rPr>
+          <w:rFonts w:hint="cs"/>
+          <w:rtl/>
+        </w:rPr>
+        <w:tab/>
+      </w:r>
+      <w:r>
+        <w:rPr>
+          <w:rFonts w:hint="cs"/>
+          <w:rtl/>
+        </w:rPr>
+        <w:tab/>
+      </w:r>
+      <w:r>
+        <w:rPr>
+          <w:rFonts w:hint="cs"/>
+          <w:rtl/>
+        </w:rPr>
+        <w:tab/>
+      </w:r>
+      <w:r>
+        <w:rPr>
+          <w:rFonts w:hint="cs"/>
+          <w:rtl/>
+        </w:rPr>
+        <w:tab/>
+      </w:r>
+      <w:r>
+        <w:rPr>
+          <w:rFonts w:hint="cs"/>
+          <w:rtl/>
+        </w:rPr>
+        <w:tab/>
+      </w:r>
+      <w:r>
+        <w:rPr>
+          <w:rFonts w:hint="cs"/>
+          <w:rtl/>
+        </w:rPr>
+        <w:tab/>
+        <w:t xml:space="preserve">כל פעולה </w:t>
+      </w:r>
+      <w:r>
+        <w:t>delete</w:t>
+      </w:r>
+      <w:r>
+        <w:rPr>
+          <w:rFonts w:hint="cs"/>
+          <w:rtl/>
+        </w:rPr>
+        <w:t xml:space="preserve"> או </w:t>
+      </w:r>
+      <w:r>
+        <w:t>insert</w:t>
+      </w:r>
+      <w:r>
+        <w:rPr>
+          <w:rFonts w:hint="cs"/>
+          <w:rtl/>
+        </w:rPr>
+        <w:t>.</w:t>
+      </w:r>
+    </w:p>
+    <w:p>
+      <w:pPr>
+        <w:pStyle w:val="Heading1"/>
+        <w:rPr>
+          <w:rFonts w:hint="cs"/>
+          <w:rtl/>
+        </w:rPr>
+      </w:pPr>
+    </w:p>
+    <w:p>
+      <w:pPr>
+        <w:pStyle w:val="Heading1"/>
+        <w:rPr>
+          <w:rFonts w:hint="cs"/>
+          <w:rtl/>
+        </w:rPr>
+      </w:pPr>
+    </w:p>
+    <w:p>
+      <w:pPr>
+        <w:pStyle w:val="Heading1"/>
+        <w:rPr>
+          <w:rFonts w:hint="cs"/>
+          <w:rtl/>
+        </w:rPr>
+      </w:pPr>
+    </w:p>
+    <w:p>
+      <w:pPr>
+        <w:pStyle w:val="Heading1"/>
+        <w:rPr>
+          <w:rFonts w:hint="cs"/>
+          <w:rtl/>
+        </w:rPr>
+      </w:pPr>
+    </w:p>
+    <w:p>
+      <w:pPr>
+        <w:pStyle w:val="Heading1"/>
+        <w:rPr>
+          <w:rFonts w:hint="cs"/>
+          <w:rtl/>
+        </w:rPr>
+      </w:pPr>
+    </w:p>
+    <w:p>
+      <w:pPr>
+        <w:pStyle w:val="Heading1"/>
+        <w:rPr>
+          <w:rFonts w:hint="cs"/>
+          <w:rtl/>
+        </w:rPr>
+      </w:pPr>
+    </w:p>
+    <w:p>
+      <w:pPr>
+        <w:pStyle w:val="Heading1"/>
+        <w:rPr>
+          <w:rFonts w:hint="cs"/>
+          <w:rtl/>
+        </w:rPr>
+      </w:pPr>
+    </w:p>
+    <w:p>
+      <w:pPr>
+        <w:pStyle w:val="Heading1"/>
+        <w:rPr>
+          <w:rtl/>
+        </w:rPr>
+      </w:pPr>
+      <w:r>
+        <w:rPr>
+          <w:rtl/>
+        </w:rPr>
+        <w:br/>
+      </w:r>
+      <w:r>
+        <w:rPr>
+          <w:rFonts w:hint="cs"/>
+          <w:rtl/>
+        </w:rPr>
+        <w:br/>
+      </w:r>
+    </w:p>
+    <w:p>
+      <w:pPr>
+        <w:bidi w:val="0"/>
+        <w:rPr>
+          <w:rFonts w:asciiTheme="majorHAnsi" w:eastAsiaTheme="majorEastAsia" w:hAnsiTheme="majorHAnsi" w:cstheme="majorBidi"/>
+          <w:color w:val="0B5294" w:themeColor="accent1" w:themeShade="BF"/>
+          <w:sz w:val="28"/>
+          <w:szCs w:val="28"/>
+          <w:rtl/>
+        </w:rPr>
+      </w:pPr>
+      <w:r>
+        <w:rPr>
+          <w:rtl/>
+        </w:rPr>
+        <w:br w:type="page"/>
+      </w:r>
+    </w:p>
+    <w:p>
+      <w:pPr>
+        <w:pStyle w:val="Heading1"/>
+        <w:rPr>
+          <w:rtl/>
+        </w:rPr>
+      </w:pPr>
+      <w:r>
+        <w:rPr>
+          <w:rFonts w:hint="cs"/>
+          <w:rtl/>
+        </w:rPr>
+        <w:lastRenderedPageBreak/>
         <w:t xml:space="preserve">מחלקת </w:t>
       </w:r>
       <w:r>
@@ -2659,15 +2972,7 @@
           <w:rtl/>
         </w:rPr>
       </w:pPr>
-    </w:p>
-    <w:p>
-      <w:pPr>
-        <w:rPr>
-          <w:rtl/>
-        </w:rPr>
-      </w:pPr>
-      <w:r>
-        <w:lastRenderedPageBreak/>
+      <w:r>
         <w:t>isRightChild</w:t>
       </w:r>
       <w:r>
@@ -3768,7 +4073,6 @@
     <w:p>
       <w:pPr>
         <w:rPr>
-          <w:rFonts w:hint="cs"/>
           <w:rtl/>
         </w:rPr>
       </w:pPr>
@@ -3987,12 +4291,17 @@
       <w:pStyle w:val="Header"/>
       <w:bidi w:val="0"/>
       <w:rPr>
+        <w:rFonts w:asciiTheme="majorBidi" w:hAnsiTheme="majorBidi"/>
+        <w:sz w:val="18"/>
+        <w:szCs w:val="18"/>
         <w:rtl/>
       </w:rPr>
     </w:pPr>
     <w:r>
       <w:rPr>
-        <w:rFonts w:hint="cs"/>
+        <w:rFonts w:asciiTheme="majorBidi" w:hAnsiTheme="majorBidi"/>
+        <w:sz w:val="18"/>
+        <w:szCs w:val="18"/>
         <w:rtl/>
       </w:rPr>
       <w:t>דניאל פלדמן ודור מנדיל</w:t>
@@ -4003,38 +4312,53 @@
       <w:pStyle w:val="Header"/>
       <w:bidi w:val="0"/>
       <w:rPr>
-        <w:sz w:val="14"/>
+        <w:rFonts w:asciiTheme="majorBidi" w:hAnsiTheme="majorBidi"/>
+        <w:sz w:val="18"/>
+        <w:szCs w:val="18"/>
       </w:rPr>
     </w:pPr>
     <w:r>
       <w:rPr>
-        <w:sz w:val="14"/>
+        <w:rFonts w:asciiTheme="majorBidi" w:hAnsiTheme="majorBidi"/>
+        <w:sz w:val="18"/>
+        <w:szCs w:val="18"/>
       </w:rPr>
-      <w:t>d</w:t>
+      <w:t xml:space="preserve">danielf1, </w:t>
     </w:r>
     <w:r>
       <w:rPr>
-        <w:sz w:val="14"/>
+        <w:rFonts w:asciiTheme="majorBidi" w:hAnsiTheme="majorBidi"/>
+        <w:sz w:val="18"/>
+        <w:szCs w:val="18"/>
       </w:rPr>
-      <w:t>aniel</w:t>
+      <w:t>302575436</w:t>
+    </w:r>
+  </w:p>
+  <w:p>
+    <w:pPr>
+      <w:pStyle w:val="Header"/>
+      <w:bidi w:val="0"/>
+      <w:rPr>
+        <w:rFonts w:asciiTheme="majorBidi" w:hAnsiTheme="majorBidi"/>
+        <w:sz w:val="18"/>
+        <w:szCs w:val="18"/>
+      </w:rPr>
+    </w:pPr>
+    <w:r>
+      <w:rPr>
+        <w:rFonts w:asciiTheme="majorBidi" w:hAnsiTheme="majorBidi"/>
+        <w:sz w:val="18"/>
+        <w:szCs w:val="18"/>
+      </w:rPr>
+      <w:t>dormendil</w:t>
     </w:r>
     <w:r>
       <w:rPr>
-        <w:sz w:val="14"/>
+        <w:rFonts w:asciiTheme="majorBidi" w:hAnsiTheme="majorBidi"/>
+        <w:sz w:val="18"/>
+        <w:szCs w:val="18"/>
       </w:rPr>
-      <w:t>f</w:t>
-    </w:r>
-    <w:r>
-      <w:rPr>
-        <w:sz w:val="18"/>
-      </w:rPr>
-      <w:t>1</w:t>
-    </w:r>
-    <w:r>
-      <w:rPr>
-        <w:sz w:val="14"/>
-      </w:rPr>
-      <w:t>, dormendil</w:t>
+      <w:t>, 200968873</w:t>
     </w:r>
   </w:p>
 </w:hdr>

</xml_diff>